<commit_message>
aggiornamento alcuni esempi di costrutto merge
</commit_message>
<xml_diff>
--- a/SC_XML_fs_1/test_data/diagrammi_esempi/sorgenti/costrutto_merge_1.docx
+++ b/SC_XML_fs_1/test_data/diagrammi_esempi/sorgenti/costrutto_merge_1.docx
@@ -1,73 +1,76 @@
 
 <file path=word/document.xml><?xml version="1.0" encoding="utf-8"?>
-<w:document xmlns:wpc="http://schemas.microsoft.com/office/word/2010/wordprocessingCanvas" xmlns:cx="http://schemas.microsoft.com/office/drawing/2014/chartex" xmlns:cx1="http://schemas.microsoft.com/office/drawing/2015/9/8/chartex" xmlns:cx2="http://schemas.microsoft.com/office/drawing/2015/10/21/chartex" xmlns:cx3="http://schemas.microsoft.com/office/drawing/2016/5/9/chartex" xmlns:cx4="http://schemas.microsoft.com/office/drawing/2016/5/10/chartex" xmlns:cx5="http://schemas.microsoft.com/office/drawing/2016/5/11/chartex" xmlns:cx6="http://schemas.microsoft.com/office/drawing/2016/5/12/chartex" xmlns:cx7="http://schemas.microsoft.com/office/drawing/2016/5/13/chartex" xmlns:cx8="http://schemas.microsoft.com/office/drawing/2016/5/14/chartex" xmlns:mc="http://schemas.openxmlformats.org/markup-compatibility/2006" xmlns:aink="http://schemas.microsoft.com/office/drawing/2016/ink" xmlns:am3d="http://schemas.microsoft.com/office/drawing/2017/model3d" xmlns:o="urn:schemas-microsoft-com:office:office" xmlns:r="http://schemas.openxmlformats.org/officeDocument/2006/relationships" xmlns:m="http://schemas.openxmlformats.org/officeDocument/2006/math" xmlns:v="urn:schemas-microsoft-com:vml" xmlns:wp14="http://schemas.microsoft.com/office/word/2010/wordprocessingDrawing" xmlns:wp="http://schemas.openxmlformats.org/drawingml/2006/wordprocessingDrawing" xmlns:w10="urn:schemas-microsoft-com:office:word" xmlns:w="http://schemas.openxmlformats.org/wordprocessingml/2006/main" xmlns:w14="http://schemas.microsoft.com/office/word/2010/wordml" xmlns:w15="http://schemas.microsoft.com/office/word/2012/wordml" xmlns:w16cex="http://schemas.microsoft.com/office/word/2018/wordml/cex" xmlns:w16cid="http://schemas.microsoft.com/office/word/2016/wordml/cid" xmlns:w16="http://schemas.microsoft.com/office/word/2018/wordml" xmlns:w16sdtdh="http://schemas.microsoft.com/office/word/2020/wordml/sdtdatahash" xmlns:w16se="http://schemas.microsoft.com/office/word/2015/wordml/symex" xmlns:wpg="http://schemas.microsoft.com/office/word/2010/wordprocessingGroup" xmlns:wpi="http://schemas.microsoft.com/office/word/2010/wordprocessingInk" xmlns:wne="http://schemas.microsoft.com/office/word/2006/wordml" xmlns:wps="http://schemas.microsoft.com/office/word/2010/wordprocessingShape" mc:Ignorable="w14 w15 w16se w16cid w16 w16cex w16sdtdh wp14">
+<w:document xmlns:wpc="http://schemas.microsoft.com/office/word/2010/wordprocessingCanvas" xmlns:mc="http://schemas.openxmlformats.org/markup-compatibility/2006" xmlns:o="urn:schemas-microsoft-com:office:office" xmlns:r="http://schemas.openxmlformats.org/officeDocument/2006/relationships" xmlns:m="http://schemas.openxmlformats.org/officeDocument/2006/math" xmlns:v="urn:schemas-microsoft-com:vml" xmlns:wp14="http://schemas.microsoft.com/office/word/2010/wordprocessingDrawing" xmlns:wp="http://schemas.openxmlformats.org/drawingml/2006/wordprocessingDrawing" xmlns:w10="urn:schemas-microsoft-com:office:word" xmlns:w="http://schemas.openxmlformats.org/wordprocessingml/2006/main" xmlns:w14="http://schemas.microsoft.com/office/word/2010/wordml" xmlns:w15="http://schemas.microsoft.com/office/word/2012/wordml" xmlns:wpg="http://schemas.microsoft.com/office/word/2010/wordprocessingGroup" xmlns:wpi="http://schemas.microsoft.com/office/word/2010/wordprocessingInk" xmlns:wne="http://schemas.microsoft.com/office/word/2006/wordml" xmlns:wps="http://schemas.microsoft.com/office/word/2010/wordprocessingShape" mc:Ignorable="w14 w15 wp14">
   <w:body>
     <w:p>
       <w:r>
         <w:rPr>
           <w:noProof/>
+          <w:lang w:eastAsia="it-IT"/>
         </w:rPr>
         <mc:AlternateContent>
           <mc:Choice Requires="wps">
             <w:drawing>
-              <wp:anchor distT="0" distB="0" distL="114300" distR="114300" simplePos="0" relativeHeight="252435968" behindDoc="0" locked="0" layoutInCell="1" allowOverlap="1" wp14:anchorId="2F733E7E" wp14:editId="496F4607">
+              <wp:anchor distT="45720" distB="45720" distL="114300" distR="114300" simplePos="0" relativeHeight="252441088" behindDoc="0" locked="0" layoutInCell="1" allowOverlap="1" wp14:anchorId="4292DCA0" wp14:editId="17D7866A">
                 <wp:simplePos x="0" y="0"/>
                 <wp:positionH relativeFrom="column">
-                  <wp:posOffset>3251835</wp:posOffset>
+                  <wp:posOffset>106680</wp:posOffset>
                 </wp:positionH>
                 <wp:positionV relativeFrom="paragraph">
-                  <wp:posOffset>2319655</wp:posOffset>
+                  <wp:posOffset>3721100</wp:posOffset>
                 </wp:positionV>
-                <wp:extent cx="247650" cy="276225"/>
-                <wp:effectExtent l="0" t="0" r="0" b="9525"/>
-                <wp:wrapNone/>
-                <wp:docPr id="27" name="Casella di testo 27"/>
-                <wp:cNvGraphicFramePr/>
+                <wp:extent cx="5513070" cy="1404620"/>
+                <wp:effectExtent l="0" t="0" r="0" b="0"/>
+                <wp:wrapSquare wrapText="bothSides"/>
+                <wp:docPr id="217" name="Casella di testo 2"/>
+                <wp:cNvGraphicFramePr>
+                  <a:graphicFrameLocks xmlns:a="http://schemas.openxmlformats.org/drawingml/2006/main"/>
+                </wp:cNvGraphicFramePr>
                 <a:graphic xmlns:a="http://schemas.openxmlformats.org/drawingml/2006/main">
                   <a:graphicData uri="http://schemas.microsoft.com/office/word/2010/wordprocessingShape">
                     <wps:wsp>
-                      <wps:cNvSpPr txBox="1"/>
-                      <wps:spPr>
+                      <wps:cNvSpPr txBox="1">
+                        <a:spLocks noChangeArrowheads="1"/>
+                      </wps:cNvSpPr>
+                      <wps:spPr bwMode="auto">
                         <a:xfrm>
                           <a:off x="0" y="0"/>
-                          <a:ext cx="247650" cy="276225"/>
+                          <a:ext cx="5513070" cy="1404620"/>
                         </a:xfrm>
                         <a:prstGeom prst="rect">
                           <a:avLst/>
                         </a:prstGeom>
-                        <a:noFill/>
-                        <a:ln>
+                        <a:solidFill>
+                          <a:srgbClr val="FFFFFF"/>
+                        </a:solidFill>
+                        <a:ln w="9525">
                           <a:noFill/>
+                          <a:miter lim="800000"/>
+                          <a:headEnd/>
+                          <a:tailEnd/>
                         </a:ln>
                       </wps:spPr>
-                      <wps:style>
-                        <a:lnRef idx="0">
-                          <a:scrgbClr r="0" g="0" b="0"/>
-                        </a:lnRef>
-                        <a:fillRef idx="0">
-                          <a:scrgbClr r="0" g="0" b="0"/>
-                        </a:fillRef>
-                        <a:effectRef idx="0">
-                          <a:scrgbClr r="0" g="0" b="0"/>
-                        </a:effectRef>
-                        <a:fontRef idx="minor">
-                          <a:schemeClr val="accent6"/>
-                        </a:fontRef>
-                      </wps:style>
                       <wps:txbx>
                         <w:txbxContent>
                           <w:p>
                             <w:r>
-                              <w:t>f</w:t>
+                              <w:t xml:space="preserve">con e non deve scattare perché non tutte le sue sorgenti sono nella </w:t>
+                            </w:r>
+                            <w:bookmarkStart w:id="0" w:name="_GoBack"/>
+                            <w:bookmarkEnd w:id="0"/>
+                            <w:r>
+                              <w:t>configurazione base</w:t>
+                            </w:r>
+                          </w:p>
+                          <w:p>
+                            <w:r>
+                              <w:t>con f deve scattare perché la sorgente è nella configurazione corrente</w:t>
                             </w:r>
                           </w:p>
                         </w:txbxContent>
                       </wps:txbx>
-                      <wps:bodyPr rot="0" spcFirstLastPara="0" vertOverflow="overflow" horzOverflow="overflow" vert="horz" wrap="square" lIns="91440" tIns="45720" rIns="91440" bIns="45720" numCol="1" spcCol="0" rtlCol="0" fromWordArt="0" anchor="t" anchorCtr="0" forceAA="0" compatLnSpc="1">
-                        <a:prstTxWarp prst="textNoShape">
-                          <a:avLst/>
-                        </a:prstTxWarp>
-                        <a:noAutofit/>
+                      <wps:bodyPr rot="0" vert="horz" wrap="square" lIns="91440" tIns="45720" rIns="91440" bIns="45720" anchor="t" anchorCtr="0">
+                        <a:spAutoFit/>
                       </wps:bodyPr>
                     </wps:wsp>
                   </a:graphicData>
@@ -76,27 +79,38 @@
                   <wp14:pctWidth>0</wp14:pctWidth>
                 </wp14:sizeRelH>
                 <wp14:sizeRelV relativeFrom="margin">
-                  <wp14:pctHeight>0</wp14:pctHeight>
+                  <wp14:pctHeight>20000</wp14:pctHeight>
                 </wp14:sizeRelV>
               </wp:anchor>
             </w:drawing>
           </mc:Choice>
           <mc:Fallback>
             <w:pict>
-              <v:shapetype w14:anchorId="2F733E7E" id="_x0000_t202" coordsize="21600,21600" o:spt="202" path="m,l,21600r21600,l21600,xe">
+              <v:shapetype w14:anchorId="4292DCA0" id="_x0000_t202" coordsize="21600,21600" o:spt="202" path="m,l,21600r21600,l21600,xe">
                 <v:stroke joinstyle="miter"/>
                 <v:path gradientshapeok="t" o:connecttype="rect"/>
               </v:shapetype>
-              <v:shape id="Casella di testo 27" o:spid="_x0000_s1026" type="#_x0000_t202" style="position:absolute;margin-left:256.05pt;margin-top:182.65pt;width:19.5pt;height:21.75pt;z-index:252435968;visibility:visible;mso-wrap-style:square;mso-width-percent:0;mso-height-percent:0;mso-wrap-distance-left:9pt;mso-wrap-distance-top:0;mso-wrap-distance-right:9pt;mso-wrap-distance-bottom:0;mso-position-horizontal:absolute;mso-position-horizontal-relative:text;mso-position-vertical:absolute;mso-position-vertical-relative:text;mso-width-percent:0;mso-height-percent:0;mso-width-relative:margin;mso-height-relative:margin;v-text-anchor:top" o:gfxdata="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" filled="f" stroked="f">
-                <v:textbox>
+              <v:shape id="Casella di testo 2" o:spid="_x0000_s1026" type="#_x0000_t202" style="position:absolute;margin-left:8.4pt;margin-top:293pt;width:434.1pt;height:110.6pt;z-index:252441088;visibility:visible;mso-wrap-style:square;mso-width-percent:0;mso-height-percent:200;mso-wrap-distance-left:9pt;mso-wrap-distance-top:3.6pt;mso-wrap-distance-right:9pt;mso-wrap-distance-bottom:3.6pt;mso-position-horizontal:absolute;mso-position-horizontal-relative:text;mso-position-vertical:absolute;mso-position-vertical-relative:text;mso-width-percent:0;mso-height-percent:200;mso-width-relative:margin;mso-height-relative:margin;v-text-anchor:top" o:gfxdata="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" stroked="f">
+                <v:textbox style="mso-fit-shape-to-text:t">
                   <w:txbxContent>
                     <w:p>
                       <w:r>
-                        <w:t>f</w:t>
+                        <w:t xml:space="preserve">con e non deve scattare perché non tutte le sue sorgenti sono nella </w:t>
+                      </w:r>
+                      <w:bookmarkStart w:id="1" w:name="_GoBack"/>
+                      <w:bookmarkEnd w:id="1"/>
+                      <w:r>
+                        <w:t>configurazione base</w:t>
+                      </w:r>
+                    </w:p>
+                    <w:p>
+                      <w:r>
+                        <w:t>con f deve scattare perché la sorgente è nella configurazione corrente</w:t>
                       </w:r>
                     </w:p>
                   </w:txbxContent>
                 </v:textbox>
+                <w10:wrap type="square"/>
               </v:shape>
             </w:pict>
           </mc:Fallback>
@@ -105,679 +119,23 @@
       <w:r>
         <w:rPr>
           <w:noProof/>
+          <w:lang w:eastAsia="it-IT"/>
         </w:rPr>
         <mc:AlternateContent>
           <mc:Choice Requires="wps">
             <w:drawing>
-              <wp:anchor distT="0" distB="0" distL="114300" distR="114300" simplePos="0" relativeHeight="252434944" behindDoc="0" locked="0" layoutInCell="1" allowOverlap="1" wp14:anchorId="4365A906" wp14:editId="76F3755F">
+              <wp:anchor distT="0" distB="0" distL="114300" distR="114300" simplePos="0" relativeHeight="252439040" behindDoc="0" locked="0" layoutInCell="1" allowOverlap="1" wp14:anchorId="16AD2D81" wp14:editId="3CA6272B">
                 <wp:simplePos x="0" y="0"/>
                 <wp:positionH relativeFrom="column">
-                  <wp:posOffset>2461259</wp:posOffset>
+                  <wp:posOffset>629920</wp:posOffset>
                 </wp:positionH>
                 <wp:positionV relativeFrom="paragraph">
-                  <wp:posOffset>2052955</wp:posOffset>
-                </wp:positionV>
-                <wp:extent cx="1724025" cy="695325"/>
-                <wp:effectExtent l="0" t="38100" r="47625" b="28575"/>
-                <wp:wrapNone/>
-                <wp:docPr id="22" name="Connettore 2 22"/>
-                <wp:cNvGraphicFramePr/>
-                <a:graphic xmlns:a="http://schemas.openxmlformats.org/drawingml/2006/main">
-                  <a:graphicData uri="http://schemas.microsoft.com/office/word/2010/wordprocessingShape">
-                    <wps:wsp>
-                      <wps:cNvCnPr/>
-                      <wps:spPr>
-                        <a:xfrm flipV="1">
-                          <a:off x="0" y="0"/>
-                          <a:ext cx="1724025" cy="695325"/>
-                        </a:xfrm>
-                        <a:prstGeom prst="straightConnector1">
-                          <a:avLst/>
-                        </a:prstGeom>
-                        <a:ln>
-                          <a:tailEnd type="triangle"/>
-                        </a:ln>
-                      </wps:spPr>
-                      <wps:style>
-                        <a:lnRef idx="2">
-                          <a:schemeClr val="accent6"/>
-                        </a:lnRef>
-                        <a:fillRef idx="0">
-                          <a:schemeClr val="accent6"/>
-                        </a:fillRef>
-                        <a:effectRef idx="1">
-                          <a:schemeClr val="accent6"/>
-                        </a:effectRef>
-                        <a:fontRef idx="minor">
-                          <a:schemeClr val="tx1"/>
-                        </a:fontRef>
-                      </wps:style>
-                      <wps:bodyPr/>
-                    </wps:wsp>
-                  </a:graphicData>
-                </a:graphic>
-              </wp:anchor>
-            </w:drawing>
-          </mc:Choice>
-          <mc:Fallback>
-            <w:pict>
-              <v:shapetype w14:anchorId="3E1D3258" id="_x0000_t32" coordsize="21600,21600" o:spt="32" o:oned="t" path="m,l21600,21600e" filled="f">
-                <v:path arrowok="t" fillok="f" o:connecttype="none"/>
-                <o:lock v:ext="edit" shapetype="t"/>
-              </v:shapetype>
-              <v:shape id="Connettore 2 22" o:spid="_x0000_s1026" type="#_x0000_t32" style="position:absolute;margin-left:193.8pt;margin-top:161.65pt;width:135.75pt;height:54.75pt;flip:y;z-index:252434944;visibility:visible;mso-wrap-style:square;mso-wrap-distance-left:9pt;mso-wrap-distance-top:0;mso-wrap-distance-right:9pt;mso-wrap-distance-bottom:0;mso-position-horizontal:absolute;mso-position-horizontal-relative:text;mso-position-vertical:absolute;mso-position-vertical-relative:text" o:gfxdata="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" strokecolor="#70ad47 [3209]" strokeweight="1pt">
-                <v:stroke endarrow="block" joinstyle="miter"/>
-              </v:shape>
-            </w:pict>
-          </mc:Fallback>
-        </mc:AlternateContent>
-      </w:r>
-      <w:r>
-        <w:rPr>
-          <w:noProof/>
-        </w:rPr>
-        <mc:AlternateContent>
-          <mc:Choice Requires="wps">
-            <w:drawing>
-              <wp:anchor distT="0" distB="0" distL="114300" distR="114300" simplePos="0" relativeHeight="251197440" behindDoc="0" locked="0" layoutInCell="1" allowOverlap="1" wp14:anchorId="59F56DFA" wp14:editId="480EB940">
-                <wp:simplePos x="0" y="0"/>
-                <wp:positionH relativeFrom="column">
-                  <wp:posOffset>4194810</wp:posOffset>
-                </wp:positionH>
-                <wp:positionV relativeFrom="paragraph">
-                  <wp:posOffset>1281430</wp:posOffset>
-                </wp:positionV>
-                <wp:extent cx="1800225" cy="981075"/>
-                <wp:effectExtent l="0" t="0" r="28575" b="28575"/>
-                <wp:wrapNone/>
-                <wp:docPr id="2" name="Rettangolo 2"/>
-                <wp:cNvGraphicFramePr/>
-                <a:graphic xmlns:a="http://schemas.openxmlformats.org/drawingml/2006/main">
-                  <a:graphicData uri="http://schemas.microsoft.com/office/word/2010/wordprocessingShape">
-                    <wps:wsp>
-                      <wps:cNvSpPr/>
-                      <wps:spPr>
-                        <a:xfrm>
-                          <a:off x="0" y="0"/>
-                          <a:ext cx="1800225" cy="981075"/>
-                        </a:xfrm>
-                        <a:prstGeom prst="rect">
-                          <a:avLst/>
-                        </a:prstGeom>
-                        <a:noFill/>
-                        <a:ln w="9525" cap="flat" cmpd="sng" algn="ctr">
-                          <a:solidFill>
-                            <a:schemeClr val="dk1"/>
-                          </a:solidFill>
-                          <a:prstDash val="solid"/>
-                          <a:round/>
-                          <a:headEnd type="none" w="med" len="med"/>
-                          <a:tailEnd type="none" w="med" len="med"/>
-                        </a:ln>
-                      </wps:spPr>
-                      <wps:style>
-                        <a:lnRef idx="0">
-                          <a:scrgbClr r="0" g="0" b="0"/>
-                        </a:lnRef>
-                        <a:fillRef idx="0">
-                          <a:scrgbClr r="0" g="0" b="0"/>
-                        </a:fillRef>
-                        <a:effectRef idx="0">
-                          <a:scrgbClr r="0" g="0" b="0"/>
-                        </a:effectRef>
-                        <a:fontRef idx="minor">
-                          <a:schemeClr val="dk1"/>
-                        </a:fontRef>
-                      </wps:style>
-                      <wps:bodyPr rot="0" spcFirstLastPara="0" vertOverflow="overflow" horzOverflow="overflow" vert="horz" wrap="square" lIns="91440" tIns="45720" rIns="91440" bIns="45720" numCol="1" spcCol="0" rtlCol="0" fromWordArt="0" anchor="ctr" anchorCtr="0" forceAA="0" compatLnSpc="1">
-                        <a:prstTxWarp prst="textNoShape">
-                          <a:avLst/>
-                        </a:prstTxWarp>
-                        <a:noAutofit/>
-                      </wps:bodyPr>
-                    </wps:wsp>
-                  </a:graphicData>
-                </a:graphic>
-                <wp14:sizeRelV relativeFrom="margin">
-                  <wp14:pctHeight>0</wp14:pctHeight>
-                </wp14:sizeRelV>
-              </wp:anchor>
-            </w:drawing>
-          </mc:Choice>
-          <mc:Fallback>
-            <w:pict>
-              <v:rect w14:anchorId="651506E5" id="Rettangolo 2" o:spid="_x0000_s1026" style="position:absolute;margin-left:330.3pt;margin-top:100.9pt;width:141.75pt;height:77.25pt;z-index:251197440;visibility:visible;mso-wrap-style:square;mso-height-percent:0;mso-wrap-distance-left:9pt;mso-wrap-distance-top:0;mso-wrap-distance-right:9pt;mso-wrap-distance-bottom:0;mso-position-horizontal:absolute;mso-position-horizontal-relative:text;mso-position-vertical:absolute;mso-position-vertical-relative:text;mso-height-percent:0;mso-height-relative:margin;v-text-anchor:middle" o:gfxdata="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" filled="f" strokecolor="black [3200]">
-                <v:stroke joinstyle="round"/>
-              </v:rect>
-            </w:pict>
-          </mc:Fallback>
-        </mc:AlternateContent>
-      </w:r>
-      <w:r>
-        <w:rPr>
-          <w:noProof/>
-        </w:rPr>
-        <mc:AlternateContent>
-          <mc:Choice Requires="wps">
-            <w:drawing>
-              <wp:anchor distT="0" distB="0" distL="114300" distR="114300" simplePos="0" relativeHeight="251466752" behindDoc="0" locked="0" layoutInCell="1" allowOverlap="1" wp14:anchorId="63CB317E" wp14:editId="33ABB6F7">
-                <wp:simplePos x="0" y="0"/>
-                <wp:positionH relativeFrom="column">
-                  <wp:posOffset>4194810</wp:posOffset>
-                </wp:positionH>
-                <wp:positionV relativeFrom="paragraph">
-                  <wp:posOffset>1338580</wp:posOffset>
-                </wp:positionV>
-                <wp:extent cx="504825" cy="419100"/>
-                <wp:effectExtent l="0" t="0" r="0" b="0"/>
-                <wp:wrapNone/>
-                <wp:docPr id="13" name="Casella di testo 13"/>
-                <wp:cNvGraphicFramePr/>
-                <a:graphic xmlns:a="http://schemas.openxmlformats.org/drawingml/2006/main">
-                  <a:graphicData uri="http://schemas.microsoft.com/office/word/2010/wordprocessingShape">
-                    <wps:wsp>
-                      <wps:cNvSpPr txBox="1"/>
-                      <wps:spPr>
-                        <a:xfrm>
-                          <a:off x="0" y="0"/>
-                          <a:ext cx="504825" cy="419100"/>
-                        </a:xfrm>
-                        <a:prstGeom prst="rect">
-                          <a:avLst/>
-                        </a:prstGeom>
-                        <a:noFill/>
-                        <a:ln>
-                          <a:noFill/>
-                        </a:ln>
-                      </wps:spPr>
-                      <wps:style>
-                        <a:lnRef idx="0">
-                          <a:scrgbClr r="0" g="0" b="0"/>
-                        </a:lnRef>
-                        <a:fillRef idx="0">
-                          <a:scrgbClr r="0" g="0" b="0"/>
-                        </a:fillRef>
-                        <a:effectRef idx="0">
-                          <a:scrgbClr r="0" g="0" b="0"/>
-                        </a:effectRef>
-                        <a:fontRef idx="minor">
-                          <a:schemeClr val="dk1"/>
-                        </a:fontRef>
-                      </wps:style>
-                      <wps:txbx>
-                        <w:txbxContent>
-                          <w:p>
-                            <w:pPr>
-                              <w:rPr>
-                                <w:sz w:val="28"/>
-                                <w:szCs w:val="28"/>
-                              </w:rPr>
-                            </w:pPr>
-                            <w:r>
-                              <w:rPr>
-                                <w:sz w:val="28"/>
-                                <w:szCs w:val="28"/>
-                              </w:rPr>
-                              <w:t>S</w:t>
-                            </w:r>
-                          </w:p>
-                        </w:txbxContent>
-                      </wps:txbx>
-                      <wps:bodyPr rot="0" spcFirstLastPara="0" vertOverflow="overflow" horzOverflow="overflow" vert="horz" wrap="square" lIns="91440" tIns="45720" rIns="91440" bIns="45720" numCol="1" spcCol="0" rtlCol="0" fromWordArt="0" anchor="t" anchorCtr="0" forceAA="0" compatLnSpc="1">
-                        <a:prstTxWarp prst="textNoShape">
-                          <a:avLst/>
-                        </a:prstTxWarp>
-                        <a:noAutofit/>
-                      </wps:bodyPr>
-                    </wps:wsp>
-                  </a:graphicData>
-                </a:graphic>
-              </wp:anchor>
-            </w:drawing>
-          </mc:Choice>
-          <mc:Fallback>
-            <w:pict>
-              <v:shapetype w14:anchorId="63CB317E" id="_x0000_t202" coordsize="21600,21600" o:spt="202" path="m,l,21600r21600,l21600,xe">
-                <v:stroke joinstyle="miter"/>
-                <v:path gradientshapeok="t" o:connecttype="rect"/>
-              </v:shapetype>
-              <v:shape id="Casella di testo 13" o:spid="_x0000_s1026" type="#_x0000_t202" style="position:absolute;margin-left:330.3pt;margin-top:105.4pt;width:39.75pt;height:33pt;z-index:251466752;visibility:visible;mso-wrap-style:square;mso-wrap-distance-left:9pt;mso-wrap-distance-top:0;mso-wrap-distance-right:9pt;mso-wrap-distance-bottom:0;mso-position-horizontal:absolute;mso-position-horizontal-relative:text;mso-position-vertical:absolute;mso-position-vertical-relative:text;v-text-anchor:top" o:gfxdata="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" filled="f" stroked="f">
-                <v:textbox>
-                  <w:txbxContent>
-                    <w:p>
-                      <w:pPr>
-                        <w:rPr>
-                          <w:sz w:val="28"/>
-                          <w:szCs w:val="28"/>
-                        </w:rPr>
-                      </w:pPr>
-                      <w:r>
-                        <w:rPr>
-                          <w:sz w:val="28"/>
-                          <w:szCs w:val="28"/>
-                        </w:rPr>
-                        <w:t>S</w:t>
-                      </w:r>
-                    </w:p>
-                  </w:txbxContent>
-                </v:textbox>
-              </v:shape>
-            </w:pict>
-          </mc:Fallback>
-        </mc:AlternateContent>
-      </w:r>
-      <w:r>
-        <w:rPr>
-          <w:noProof/>
-        </w:rPr>
-        <mc:AlternateContent>
-          <mc:Choice Requires="wps">
-            <w:drawing>
-              <wp:anchor distT="0" distB="0" distL="114300" distR="114300" simplePos="0" relativeHeight="251620352" behindDoc="0" locked="0" layoutInCell="1" allowOverlap="1" wp14:anchorId="3C8CAD34" wp14:editId="3853772A">
-                <wp:simplePos x="0" y="0"/>
-                <wp:positionH relativeFrom="column">
-                  <wp:posOffset>3280410</wp:posOffset>
-                </wp:positionH>
-                <wp:positionV relativeFrom="paragraph">
-                  <wp:posOffset>1881505</wp:posOffset>
-                </wp:positionV>
-                <wp:extent cx="914400" cy="45719"/>
-                <wp:effectExtent l="0" t="38100" r="38100" b="88265"/>
-                <wp:wrapNone/>
-                <wp:docPr id="18" name="Connettore 2 18"/>
-                <wp:cNvGraphicFramePr/>
-                <a:graphic xmlns:a="http://schemas.openxmlformats.org/drawingml/2006/main">
-                  <a:graphicData uri="http://schemas.microsoft.com/office/word/2010/wordprocessingShape">
-                    <wps:wsp>
-                      <wps:cNvCnPr/>
-                      <wps:spPr>
-                        <a:xfrm>
-                          <a:off x="0" y="0"/>
-                          <a:ext cx="914400" cy="45719"/>
-                        </a:xfrm>
-                        <a:prstGeom prst="straightConnector1">
-                          <a:avLst/>
-                        </a:prstGeom>
-                        <a:ln>
-                          <a:tailEnd type="triangle"/>
-                        </a:ln>
-                      </wps:spPr>
-                      <wps:style>
-                        <a:lnRef idx="1">
-                          <a:schemeClr val="accent2"/>
-                        </a:lnRef>
-                        <a:fillRef idx="0">
-                          <a:schemeClr val="accent2"/>
-                        </a:fillRef>
-                        <a:effectRef idx="0">
-                          <a:schemeClr val="accent2"/>
-                        </a:effectRef>
-                        <a:fontRef idx="minor">
-                          <a:schemeClr val="tx1"/>
-                        </a:fontRef>
-                      </wps:style>
-                      <wps:bodyPr/>
-                    </wps:wsp>
-                  </a:graphicData>
-                </a:graphic>
-                <wp14:sizeRelH relativeFrom="margin">
-                  <wp14:pctWidth>0</wp14:pctWidth>
-                </wp14:sizeRelH>
-                <wp14:sizeRelV relativeFrom="margin">
-                  <wp14:pctHeight>0</wp14:pctHeight>
-                </wp14:sizeRelV>
-              </wp:anchor>
-            </w:drawing>
-          </mc:Choice>
-          <mc:Fallback>
-            <w:pict>
-              <v:shape w14:anchorId="4B9FD723" id="Connettore 2 18" o:spid="_x0000_s1026" type="#_x0000_t32" style="position:absolute;margin-left:258.3pt;margin-top:148.15pt;width:1in;height:3.6pt;z-index:251620352;visibility:visible;mso-wrap-style:square;mso-width-percent:0;mso-height-percent:0;mso-wrap-distance-left:9pt;mso-wrap-distance-top:0;mso-wrap-distance-right:9pt;mso-wrap-distance-bottom:0;mso-position-horizontal:absolute;mso-position-horizontal-relative:text;mso-position-vertical:absolute;mso-position-vertical-relative:text;mso-width-percent:0;mso-height-percent:0;mso-width-relative:margin;mso-height-relative:margin" o:gfxdata="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" strokecolor="#ed7d31 [3205]" strokeweight=".5pt">
-                <v:stroke endarrow="block" joinstyle="miter"/>
-              </v:shape>
-            </w:pict>
-          </mc:Fallback>
-        </mc:AlternateContent>
-      </w:r>
-      <w:r>
-        <w:rPr>
-          <w:noProof/>
-        </w:rPr>
-        <mc:AlternateContent>
-          <mc:Choice Requires="wps">
-            <w:drawing>
-              <wp:anchor distT="0" distB="0" distL="114300" distR="114300" simplePos="0" relativeHeight="251540480" behindDoc="0" locked="0" layoutInCell="1" allowOverlap="1" wp14:anchorId="407A6AE4" wp14:editId="21D20956">
-                <wp:simplePos x="0" y="0"/>
-                <wp:positionH relativeFrom="column">
-                  <wp:posOffset>2137410</wp:posOffset>
-                </wp:positionH>
-                <wp:positionV relativeFrom="paragraph">
-                  <wp:posOffset>690880</wp:posOffset>
-                </wp:positionV>
-                <wp:extent cx="904875" cy="981075"/>
-                <wp:effectExtent l="0" t="0" r="28575" b="28575"/>
-                <wp:wrapNone/>
-                <wp:docPr id="15" name="Connettore diritto 15"/>
-                <wp:cNvGraphicFramePr/>
-                <a:graphic xmlns:a="http://schemas.openxmlformats.org/drawingml/2006/main">
-                  <a:graphicData uri="http://schemas.microsoft.com/office/word/2010/wordprocessingShape">
-                    <wps:wsp>
-                      <wps:cNvCnPr/>
-                      <wps:spPr>
-                        <a:xfrm>
-                          <a:off x="0" y="0"/>
-                          <a:ext cx="904875" cy="981075"/>
-                        </a:xfrm>
-                        <a:prstGeom prst="line">
-                          <a:avLst/>
-                        </a:prstGeom>
-                      </wps:spPr>
-                      <wps:style>
-                        <a:lnRef idx="1">
-                          <a:schemeClr val="accent2"/>
-                        </a:lnRef>
-                        <a:fillRef idx="0">
-                          <a:schemeClr val="accent2"/>
-                        </a:fillRef>
-                        <a:effectRef idx="0">
-                          <a:schemeClr val="accent2"/>
-                        </a:effectRef>
-                        <a:fontRef idx="minor">
-                          <a:schemeClr val="tx1"/>
-                        </a:fontRef>
-                      </wps:style>
-                      <wps:bodyPr/>
-                    </wps:wsp>
-                  </a:graphicData>
-                </a:graphic>
-                <wp14:sizeRelH relativeFrom="margin">
-                  <wp14:pctWidth>0</wp14:pctWidth>
-                </wp14:sizeRelH>
-                <wp14:sizeRelV relativeFrom="margin">
-                  <wp14:pctHeight>0</wp14:pctHeight>
-                </wp14:sizeRelV>
-              </wp:anchor>
-            </w:drawing>
-          </mc:Choice>
-          <mc:Fallback>
-            <w:pict>
-              <v:line w14:anchorId="66B8B1C7" id="Connettore diritto 15" o:spid="_x0000_s1026" style="position:absolute;z-index:251540480;visibility:visible;mso-wrap-style:square;mso-width-percent:0;mso-height-percent:0;mso-wrap-distance-left:9pt;mso-wrap-distance-top:0;mso-wrap-distance-right:9pt;mso-wrap-distance-bottom:0;mso-position-horizontal:absolute;mso-position-horizontal-relative:text;mso-position-vertical:absolute;mso-position-vertical-relative:text;mso-width-percent:0;mso-height-percent:0;mso-width-relative:margin;mso-height-relative:margin" from="168.3pt,54.4pt" to="239.55pt,131.65pt" o:gfxdata="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" strokecolor="#ed7d31 [3205]" strokeweight=".5pt">
-                <v:stroke joinstyle="miter"/>
-              </v:line>
-            </w:pict>
-          </mc:Fallback>
-        </mc:AlternateContent>
-      </w:r>
-      <w:r>
-        <w:rPr>
-          <w:noProof/>
-        </w:rPr>
-        <mc:AlternateContent>
-          <mc:Choice Requires="wps">
-            <w:drawing>
-              <wp:anchor distT="0" distB="0" distL="114300" distR="114300" simplePos="0" relativeHeight="252141568" behindDoc="0" locked="0" layoutInCell="1" allowOverlap="1" wp14:anchorId="76C5762B" wp14:editId="108FBE72">
-                <wp:simplePos x="0" y="0"/>
-                <wp:positionH relativeFrom="column">
-                  <wp:posOffset>1657350</wp:posOffset>
-                </wp:positionH>
-                <wp:positionV relativeFrom="paragraph">
-                  <wp:posOffset>390525</wp:posOffset>
-                </wp:positionV>
-                <wp:extent cx="381000" cy="352425"/>
-                <wp:effectExtent l="0" t="0" r="0" b="9525"/>
-                <wp:wrapNone/>
-                <wp:docPr id="17" name="Casella di testo 17"/>
-                <wp:cNvGraphicFramePr/>
-                <a:graphic xmlns:a="http://schemas.openxmlformats.org/drawingml/2006/main">
-                  <a:graphicData uri="http://schemas.microsoft.com/office/word/2010/wordprocessingShape">
-                    <wps:wsp>
-                      <wps:cNvSpPr txBox="1"/>
-                      <wps:spPr>
-                        <a:xfrm>
-                          <a:off x="0" y="0"/>
-                          <a:ext cx="381000" cy="352425"/>
-                        </a:xfrm>
-                        <a:prstGeom prst="rect">
-                          <a:avLst/>
-                        </a:prstGeom>
-                        <a:noFill/>
-                        <a:ln>
-                          <a:noFill/>
-                        </a:ln>
-                      </wps:spPr>
-                      <wps:style>
-                        <a:lnRef idx="0">
-                          <a:scrgbClr r="0" g="0" b="0"/>
-                        </a:lnRef>
-                        <a:fillRef idx="0">
-                          <a:scrgbClr r="0" g="0" b="0"/>
-                        </a:fillRef>
-                        <a:effectRef idx="0">
-                          <a:scrgbClr r="0" g="0" b="0"/>
-                        </a:effectRef>
-                        <a:fontRef idx="minor">
-                          <a:schemeClr val="dk1"/>
-                        </a:fontRef>
-                      </wps:style>
-                      <wps:txbx>
-                        <w:txbxContent>
-                          <w:p>
-                            <w:r>
-                              <w:t>A</w:t>
-                            </w:r>
-                            <w:r>
-                              <w:t>1</w:t>
-                            </w:r>
-                          </w:p>
-                        </w:txbxContent>
-                      </wps:txbx>
-                      <wps:bodyPr rot="0" spcFirstLastPara="0" vertOverflow="overflow" horzOverflow="overflow" vert="horz" wrap="square" lIns="91440" tIns="45720" rIns="91440" bIns="45720" numCol="1" spcCol="0" rtlCol="0" fromWordArt="0" anchor="t" anchorCtr="0" forceAA="0" compatLnSpc="1">
-                        <a:prstTxWarp prst="textNoShape">
-                          <a:avLst/>
-                        </a:prstTxWarp>
-                        <a:noAutofit/>
-                      </wps:bodyPr>
-                    </wps:wsp>
-                  </a:graphicData>
-                </a:graphic>
-              </wp:anchor>
-            </w:drawing>
-          </mc:Choice>
-          <mc:Fallback>
-            <w:pict>
-              <v:shape w14:anchorId="76C5762B" id="Casella di testo 17" o:spid="_x0000_s1027" type="#_x0000_t202" style="position:absolute;margin-left:130.5pt;margin-top:30.75pt;width:30pt;height:27.75pt;z-index:252141568;visibility:visible;mso-wrap-style:square;mso-wrap-distance-left:9pt;mso-wrap-distance-top:0;mso-wrap-distance-right:9pt;mso-wrap-distance-bottom:0;mso-position-horizontal:absolute;mso-position-horizontal-relative:text;mso-position-vertical:absolute;mso-position-vertical-relative:text;v-text-anchor:top" o:gfxdata="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" filled="f" stroked="f">
-                <v:textbox>
-                  <w:txbxContent>
-                    <w:p>
-                      <w:r>
-                        <w:t>A</w:t>
-                      </w:r>
-                      <w:r>
-                        <w:t>1</w:t>
-                      </w:r>
-                    </w:p>
-                  </w:txbxContent>
-                </v:textbox>
-              </v:shape>
-            </w:pict>
-          </mc:Fallback>
-        </mc:AlternateContent>
-      </w:r>
-      <w:r>
-        <w:rPr>
-          <w:noProof/>
-        </w:rPr>
-        <mc:AlternateContent>
-          <mc:Choice Requires="wps">
-            <w:drawing>
-              <wp:anchor distT="0" distB="0" distL="114300" distR="114300" simplePos="0" relativeHeight="251241472" behindDoc="0" locked="0" layoutInCell="1" allowOverlap="1" wp14:anchorId="6C498BC7" wp14:editId="2B69F9B9">
-                <wp:simplePos x="0" y="0"/>
-                <wp:positionH relativeFrom="column">
-                  <wp:posOffset>1527810</wp:posOffset>
-                </wp:positionH>
-                <wp:positionV relativeFrom="paragraph">
-                  <wp:posOffset>405130</wp:posOffset>
-                </wp:positionV>
-                <wp:extent cx="619125" cy="1143000"/>
-                <wp:effectExtent l="0" t="0" r="28575" b="19050"/>
-                <wp:wrapNone/>
-                <wp:docPr id="5" name="Rettangolo 5"/>
-                <wp:cNvGraphicFramePr/>
-                <a:graphic xmlns:a="http://schemas.openxmlformats.org/drawingml/2006/main">
-                  <a:graphicData uri="http://schemas.microsoft.com/office/word/2010/wordprocessingShape">
-                    <wps:wsp>
-                      <wps:cNvSpPr/>
-                      <wps:spPr>
-                        <a:xfrm>
-                          <a:off x="0" y="0"/>
-                          <a:ext cx="619125" cy="1143000"/>
-                        </a:xfrm>
-                        <a:prstGeom prst="rect">
-                          <a:avLst/>
-                        </a:prstGeom>
-                        <a:noFill/>
-                        <a:ln w="9525" cap="flat" cmpd="sng" algn="ctr">
-                          <a:solidFill>
-                            <a:schemeClr val="dk1"/>
-                          </a:solidFill>
-                          <a:prstDash val="solid"/>
-                          <a:round/>
-                          <a:headEnd type="none" w="med" len="med"/>
-                          <a:tailEnd type="none" w="med" len="med"/>
-                        </a:ln>
-                      </wps:spPr>
-                      <wps:style>
-                        <a:lnRef idx="0">
-                          <a:scrgbClr r="0" g="0" b="0"/>
-                        </a:lnRef>
-                        <a:fillRef idx="0">
-                          <a:scrgbClr r="0" g="0" b="0"/>
-                        </a:fillRef>
-                        <a:effectRef idx="0">
-                          <a:scrgbClr r="0" g="0" b="0"/>
-                        </a:effectRef>
-                        <a:fontRef idx="minor">
-                          <a:schemeClr val="dk1"/>
-                        </a:fontRef>
-                      </wps:style>
-                      <wps:bodyPr rot="0" spcFirstLastPara="0" vertOverflow="overflow" horzOverflow="overflow" vert="horz" wrap="square" lIns="91440" tIns="45720" rIns="91440" bIns="45720" numCol="1" spcCol="0" rtlCol="0" fromWordArt="0" anchor="ctr" anchorCtr="0" forceAA="0" compatLnSpc="1">
-                        <a:prstTxWarp prst="textNoShape">
-                          <a:avLst/>
-                        </a:prstTxWarp>
-                        <a:noAutofit/>
-                      </wps:bodyPr>
-                    </wps:wsp>
-                  </a:graphicData>
-                </a:graphic>
-                <wp14:sizeRelV relativeFrom="margin">
-                  <wp14:pctHeight>0</wp14:pctHeight>
-                </wp14:sizeRelV>
-              </wp:anchor>
-            </w:drawing>
-          </mc:Choice>
-          <mc:Fallback>
-            <w:pict>
-              <v:rect w14:anchorId="5AD320D9" id="Rettangolo 5" o:spid="_x0000_s1026" style="position:absolute;margin-left:120.3pt;margin-top:31.9pt;width:48.75pt;height:90pt;z-index:251241472;visibility:visible;mso-wrap-style:square;mso-height-percent:0;mso-wrap-distance-left:9pt;mso-wrap-distance-top:0;mso-wrap-distance-right:9pt;mso-wrap-distance-bottom:0;mso-position-horizontal:absolute;mso-position-horizontal-relative:text;mso-position-vertical:absolute;mso-position-vertical-relative:text;mso-height-percent:0;mso-height-relative:margin;v-text-anchor:middle" o:gfxdata="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" filled="f" strokecolor="black [3200]">
-                <v:stroke joinstyle="round"/>
-              </v:rect>
-            </w:pict>
-          </mc:Fallback>
-        </mc:AlternateContent>
-      </w:r>
-      <w:r>
-        <w:rPr>
-          <w:noProof/>
-        </w:rPr>
-        <mc:AlternateContent>
-          <mc:Choice Requires="wps">
-            <w:drawing>
-              <wp:anchor distT="0" distB="0" distL="114300" distR="114300" simplePos="0" relativeHeight="251765760" behindDoc="0" locked="0" layoutInCell="1" allowOverlap="1" wp14:anchorId="43B9EBE6" wp14:editId="7D07B4CE">
-                <wp:simplePos x="0" y="0"/>
-                <wp:positionH relativeFrom="column">
-                  <wp:posOffset>1435100</wp:posOffset>
-                </wp:positionH>
-                <wp:positionV relativeFrom="paragraph">
-                  <wp:posOffset>271780</wp:posOffset>
-                </wp:positionV>
-                <wp:extent cx="73660" cy="76200"/>
-                <wp:effectExtent l="0" t="0" r="21590" b="19050"/>
-                <wp:wrapNone/>
-                <wp:docPr id="23" name="Ovale 23"/>
-                <wp:cNvGraphicFramePr/>
-                <a:graphic xmlns:a="http://schemas.openxmlformats.org/drawingml/2006/main">
-                  <a:graphicData uri="http://schemas.microsoft.com/office/word/2010/wordprocessingShape">
-                    <wps:wsp>
-                      <wps:cNvSpPr/>
-                      <wps:spPr>
-                        <a:xfrm>
-                          <a:off x="0" y="0"/>
-                          <a:ext cx="73660" cy="76200"/>
-                        </a:xfrm>
-                        <a:prstGeom prst="ellipse">
-                          <a:avLst/>
-                        </a:prstGeom>
-                      </wps:spPr>
-                      <wps:style>
-                        <a:lnRef idx="2">
-                          <a:schemeClr val="dk1">
-                            <a:shade val="50000"/>
-                          </a:schemeClr>
-                        </a:lnRef>
-                        <a:fillRef idx="1">
-                          <a:schemeClr val="dk1"/>
-                        </a:fillRef>
-                        <a:effectRef idx="0">
-                          <a:schemeClr val="dk1"/>
-                        </a:effectRef>
-                        <a:fontRef idx="minor">
-                          <a:schemeClr val="lt1"/>
-                        </a:fontRef>
-                      </wps:style>
-                      <wps:bodyPr rot="0" spcFirstLastPara="0" vertOverflow="overflow" horzOverflow="overflow" vert="horz" wrap="square" lIns="91440" tIns="45720" rIns="91440" bIns="45720" numCol="1" spcCol="0" rtlCol="0" fromWordArt="0" anchor="ctr" anchorCtr="0" forceAA="0" compatLnSpc="1">
-                        <a:prstTxWarp prst="textNoShape">
-                          <a:avLst/>
-                        </a:prstTxWarp>
-                        <a:noAutofit/>
-                      </wps:bodyPr>
-                    </wps:wsp>
-                  </a:graphicData>
-                </a:graphic>
-                <wp14:sizeRelH relativeFrom="margin">
-                  <wp14:pctWidth>0</wp14:pctWidth>
-                </wp14:sizeRelH>
-                <wp14:sizeRelV relativeFrom="margin">
-                  <wp14:pctHeight>0</wp14:pctHeight>
-                </wp14:sizeRelV>
-              </wp:anchor>
-            </w:drawing>
-          </mc:Choice>
-          <mc:Fallback>
-            <w:pict>
-              <v:oval w14:anchorId="242F9E9C" id="Ovale 23" o:spid="_x0000_s1026" style="position:absolute;margin-left:113pt;margin-top:21.4pt;width:5.8pt;height:6pt;z-index:251765760;visibility:visible;mso-wrap-style:square;mso-width-percent:0;mso-height-percent:0;mso-wrap-distance-left:9pt;mso-wrap-distance-top:0;mso-wrap-distance-right:9pt;mso-wrap-distance-bottom:0;mso-position-horizontal:absolute;mso-position-horizontal-relative:text;mso-position-vertical:absolute;mso-position-vertical-relative:text;mso-width-percent:0;mso-height-percent:0;mso-width-relative:margin;mso-height-relative:margin;v-text-anchor:middle" o:gfxdata="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" fillcolor="black [3200]" strokecolor="black [1600]" strokeweight="1pt">
-                <v:stroke joinstyle="miter"/>
-              </v:oval>
-            </w:pict>
-          </mc:Fallback>
-        </mc:AlternateContent>
-      </w:r>
-      <w:r>
-        <w:rPr>
-          <w:noProof/>
-        </w:rPr>
-        <mc:AlternateContent>
-          <mc:Choice Requires="wps">
-            <w:drawing>
-              <wp:anchor distT="0" distB="0" distL="114300" distR="114300" simplePos="0" relativeHeight="251841536" behindDoc="0" locked="0" layoutInCell="1" allowOverlap="1" wp14:anchorId="36E73084" wp14:editId="61990A67">
-                <wp:simplePos x="0" y="0"/>
-                <wp:positionH relativeFrom="column">
-                  <wp:posOffset>1499235</wp:posOffset>
-                </wp:positionH>
-                <wp:positionV relativeFrom="paragraph">
-                  <wp:posOffset>318770</wp:posOffset>
+                  <wp:posOffset>51435</wp:posOffset>
                 </wp:positionV>
                 <wp:extent cx="123825" cy="95250"/>
                 <wp:effectExtent l="0" t="0" r="66675" b="57150"/>
                 <wp:wrapNone/>
-                <wp:docPr id="25" name="Connettore 2 25"/>
+                <wp:docPr id="29" name="Connettore 2 29"/>
                 <wp:cNvGraphicFramePr/>
                 <a:graphic xmlns:a="http://schemas.openxmlformats.org/drawingml/2006/main">
                   <a:graphicData uri="http://schemas.microsoft.com/office/word/2010/wordprocessingShape">
@@ -824,7 +182,11 @@
           </mc:Choice>
           <mc:Fallback>
             <w:pict>
-              <v:shape w14:anchorId="1EB14767" id="Connettore 2 25" o:spid="_x0000_s1026" type="#_x0000_t32" style="position:absolute;margin-left:118.05pt;margin-top:25.1pt;width:9.75pt;height:7.5pt;z-index:251841536;visibility:visible;mso-wrap-style:square;mso-width-percent:0;mso-height-percent:0;mso-wrap-distance-left:9pt;mso-wrap-distance-top:0;mso-wrap-distance-right:9pt;mso-wrap-distance-bottom:0;mso-position-horizontal:absolute;mso-position-horizontal-relative:text;mso-position-vertical:absolute;mso-position-vertical-relative:text;mso-width-percent:0;mso-height-percent:0;mso-width-relative:margin;mso-height-relative:margin" o:gfxdata="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" strokecolor="black [3200]" strokeweight=".5pt">
+              <v:shapetype w14:anchorId="2849317C" id="_x0000_t32" coordsize="21600,21600" o:spt="32" o:oned="t" path="m,l21600,21600e" filled="f">
+                <v:path arrowok="t" fillok="f" o:connecttype="none"/>
+                <o:lock v:ext="edit" shapetype="t"/>
+              </v:shapetype>
+              <v:shape id="Connettore 2 29" o:spid="_x0000_s1026" type="#_x0000_t32" style="position:absolute;margin-left:49.6pt;margin-top:4.05pt;width:9.75pt;height:7.5pt;z-index:252439040;visibility:visible;mso-wrap-style:square;mso-width-percent:0;mso-height-percent:0;mso-wrap-distance-left:9pt;mso-wrap-distance-top:0;mso-wrap-distance-right:9pt;mso-wrap-distance-bottom:0;mso-position-horizontal:absolute;mso-position-horizontal-relative:text;mso-position-vertical:absolute;mso-position-vertical-relative:text;mso-width-percent:0;mso-height-percent:0;mso-width-relative:margin;mso-height-relative:margin" o:gfxdata="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" strokecolor="black [3200]" strokeweight=".5pt">
                 <v:stroke endarrow="block" joinstyle="miter"/>
               </v:shape>
             </w:pict>
@@ -834,22 +196,200 @@
       <w:r>
         <w:rPr>
           <w:noProof/>
+          <w:lang w:eastAsia="it-IT"/>
         </w:rPr>
         <mc:AlternateContent>
           <mc:Choice Requires="wps">
             <w:drawing>
-              <wp:anchor distT="0" distB="0" distL="114300" distR="114300" simplePos="0" relativeHeight="251582464" behindDoc="0" locked="0" layoutInCell="1" allowOverlap="1" wp14:anchorId="66E24DA8" wp14:editId="442FBB3E">
+              <wp:anchor distT="0" distB="0" distL="114300" distR="114300" simplePos="0" relativeHeight="252438016" behindDoc="0" locked="0" layoutInCell="1" allowOverlap="1" wp14:anchorId="7DE14C3C" wp14:editId="657AD9CD">
                 <wp:simplePos x="0" y="0"/>
                 <wp:positionH relativeFrom="column">
-                  <wp:posOffset>2146935</wp:posOffset>
+                  <wp:posOffset>565785</wp:posOffset>
                 </wp:positionH>
                 <wp:positionV relativeFrom="paragraph">
-                  <wp:posOffset>1957705</wp:posOffset>
+                  <wp:posOffset>10523</wp:posOffset>
                 </wp:positionV>
-                <wp:extent cx="895350" cy="857250"/>
-                <wp:effectExtent l="0" t="0" r="19050" b="19050"/>
+                <wp:extent cx="73660" cy="76200"/>
+                <wp:effectExtent l="0" t="0" r="21590" b="19050"/>
                 <wp:wrapNone/>
-                <wp:docPr id="16" name="Connettore diritto 16"/>
+                <wp:docPr id="28" name="Ovale 28"/>
+                <wp:cNvGraphicFramePr/>
+                <a:graphic xmlns:a="http://schemas.openxmlformats.org/drawingml/2006/main">
+                  <a:graphicData uri="http://schemas.microsoft.com/office/word/2010/wordprocessingShape">
+                    <wps:wsp>
+                      <wps:cNvSpPr/>
+                      <wps:spPr>
+                        <a:xfrm>
+                          <a:off x="0" y="0"/>
+                          <a:ext cx="73660" cy="76200"/>
+                        </a:xfrm>
+                        <a:prstGeom prst="ellipse">
+                          <a:avLst/>
+                        </a:prstGeom>
+                      </wps:spPr>
+                      <wps:style>
+                        <a:lnRef idx="2">
+                          <a:schemeClr val="dk1">
+                            <a:shade val="50000"/>
+                          </a:schemeClr>
+                        </a:lnRef>
+                        <a:fillRef idx="1">
+                          <a:schemeClr val="dk1"/>
+                        </a:fillRef>
+                        <a:effectRef idx="0">
+                          <a:schemeClr val="dk1"/>
+                        </a:effectRef>
+                        <a:fontRef idx="minor">
+                          <a:schemeClr val="lt1"/>
+                        </a:fontRef>
+                      </wps:style>
+                      <wps:bodyPr rot="0" spcFirstLastPara="0" vertOverflow="overflow" horzOverflow="overflow" vert="horz" wrap="square" lIns="91440" tIns="45720" rIns="91440" bIns="45720" numCol="1" spcCol="0" rtlCol="0" fromWordArt="0" anchor="ctr" anchorCtr="0" forceAA="0" compatLnSpc="1">
+                        <a:prstTxWarp prst="textNoShape">
+                          <a:avLst/>
+                        </a:prstTxWarp>
+                        <a:noAutofit/>
+                      </wps:bodyPr>
+                    </wps:wsp>
+                  </a:graphicData>
+                </a:graphic>
+                <wp14:sizeRelH relativeFrom="margin">
+                  <wp14:pctWidth>0</wp14:pctWidth>
+                </wp14:sizeRelH>
+                <wp14:sizeRelV relativeFrom="margin">
+                  <wp14:pctHeight>0</wp14:pctHeight>
+                </wp14:sizeRelV>
+              </wp:anchor>
+            </w:drawing>
+          </mc:Choice>
+          <mc:Fallback>
+            <w:pict>
+              <v:oval w14:anchorId="41B65377" id="Ovale 28" o:spid="_x0000_s1026" style="position:absolute;margin-left:44.55pt;margin-top:.85pt;width:5.8pt;height:6pt;z-index:252438016;visibility:visible;mso-wrap-style:square;mso-width-percent:0;mso-height-percent:0;mso-wrap-distance-left:9pt;mso-wrap-distance-top:0;mso-wrap-distance-right:9pt;mso-wrap-distance-bottom:0;mso-position-horizontal:absolute;mso-position-horizontal-relative:text;mso-position-vertical:absolute;mso-position-vertical-relative:text;mso-width-percent:0;mso-height-percent:0;mso-width-relative:margin;mso-height-relative:margin;v-text-anchor:middle" o:gfxdata="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" fillcolor="black [3200]" strokecolor="black [1600]" strokeweight="1pt">
+                <v:stroke joinstyle="miter"/>
+              </v:oval>
+            </w:pict>
+          </mc:Fallback>
+        </mc:AlternateContent>
+      </w:r>
+      <w:r>
+        <w:rPr>
+          <w:noProof/>
+          <w:lang w:eastAsia="it-IT"/>
+        </w:rPr>
+        <mc:AlternateContent>
+          <mc:Choice Requires="wps">
+            <w:drawing>
+              <wp:anchor distT="0" distB="0" distL="114300" distR="114300" simplePos="0" relativeHeight="252435968" behindDoc="0" locked="0" layoutInCell="1" allowOverlap="1" wp14:anchorId="2F733E7E" wp14:editId="496F4607">
+                <wp:simplePos x="0" y="0"/>
+                <wp:positionH relativeFrom="column">
+                  <wp:posOffset>3251835</wp:posOffset>
+                </wp:positionH>
+                <wp:positionV relativeFrom="paragraph">
+                  <wp:posOffset>2319655</wp:posOffset>
+                </wp:positionV>
+                <wp:extent cx="247650" cy="276225"/>
+                <wp:effectExtent l="0" t="0" r="0" b="9525"/>
+                <wp:wrapNone/>
+                <wp:docPr id="27" name="Casella di testo 27"/>
+                <wp:cNvGraphicFramePr/>
+                <a:graphic xmlns:a="http://schemas.openxmlformats.org/drawingml/2006/main">
+                  <a:graphicData uri="http://schemas.microsoft.com/office/word/2010/wordprocessingShape">
+                    <wps:wsp>
+                      <wps:cNvSpPr txBox="1"/>
+                      <wps:spPr>
+                        <a:xfrm>
+                          <a:off x="0" y="0"/>
+                          <a:ext cx="247650" cy="276225"/>
+                        </a:xfrm>
+                        <a:prstGeom prst="rect">
+                          <a:avLst/>
+                        </a:prstGeom>
+                        <a:noFill/>
+                        <a:ln>
+                          <a:noFill/>
+                        </a:ln>
+                      </wps:spPr>
+                      <wps:style>
+                        <a:lnRef idx="0">
+                          <a:scrgbClr r="0" g="0" b="0"/>
+                        </a:lnRef>
+                        <a:fillRef idx="0">
+                          <a:scrgbClr r="0" g="0" b="0"/>
+                        </a:fillRef>
+                        <a:effectRef idx="0">
+                          <a:scrgbClr r="0" g="0" b="0"/>
+                        </a:effectRef>
+                        <a:fontRef idx="minor">
+                          <a:schemeClr val="accent6"/>
+                        </a:fontRef>
+                      </wps:style>
+                      <wps:txbx>
+                        <w:txbxContent>
+                          <w:p>
+                            <w:r>
+                              <w:t>f</w:t>
+                            </w:r>
+                          </w:p>
+                        </w:txbxContent>
+                      </wps:txbx>
+                      <wps:bodyPr rot="0" spcFirstLastPara="0" vertOverflow="overflow" horzOverflow="overflow" vert="horz" wrap="square" lIns="91440" tIns="45720" rIns="91440" bIns="45720" numCol="1" spcCol="0" rtlCol="0" fromWordArt="0" anchor="t" anchorCtr="0" forceAA="0" compatLnSpc="1">
+                        <a:prstTxWarp prst="textNoShape">
+                          <a:avLst/>
+                        </a:prstTxWarp>
+                        <a:noAutofit/>
+                      </wps:bodyPr>
+                    </wps:wsp>
+                  </a:graphicData>
+                </a:graphic>
+                <wp14:sizeRelH relativeFrom="margin">
+                  <wp14:pctWidth>0</wp14:pctWidth>
+                </wp14:sizeRelH>
+                <wp14:sizeRelV relativeFrom="margin">
+                  <wp14:pctHeight>0</wp14:pctHeight>
+                </wp14:sizeRelV>
+              </wp:anchor>
+            </w:drawing>
+          </mc:Choice>
+          <mc:Fallback xmlns:cx="http://schemas.microsoft.com/office/drawing/2014/chartex" xmlns:cx1="http://schemas.microsoft.com/office/drawing/2015/9/8/chartex" xmlns:cx2="http://schemas.microsoft.com/office/drawing/2015/10/21/chartex" xmlns:cx3="http://schemas.microsoft.com/office/drawing/2016/5/9/chartex" xmlns:cx4="http://schemas.microsoft.com/office/drawing/2016/5/10/chartex" xmlns:cx5="http://schemas.microsoft.com/office/drawing/2016/5/11/chartex" xmlns:cx6="http://schemas.microsoft.com/office/drawing/2016/5/12/chartex" xmlns:cx7="http://schemas.microsoft.com/office/drawing/2016/5/13/chartex" xmlns:cx8="http://schemas.microsoft.com/office/drawing/2016/5/14/chartex" xmlns:aink="http://schemas.microsoft.com/office/drawing/2016/ink" xmlns:am3d="http://schemas.microsoft.com/office/drawing/2017/model3d" xmlns:w16cex="http://schemas.microsoft.com/office/word/2018/wordml/cex" xmlns:w16cid="http://schemas.microsoft.com/office/word/2016/wordml/cid" xmlns:w16="http://schemas.microsoft.com/office/word/2018/wordml" xmlns:w16sdtdh="http://schemas.microsoft.com/office/word/2020/wordml/sdtdatahash" xmlns:w16se="http://schemas.microsoft.com/office/word/2015/wordml/symex">
+            <w:pict>
+              <v:shapetype w14:anchorId="2F733E7E" id="_x0000_t202" coordsize="21600,21600" o:spt="202" path="m,l,21600r21600,l21600,xe">
+                <v:stroke joinstyle="miter"/>
+                <v:path gradientshapeok="t" o:connecttype="rect"/>
+              </v:shapetype>
+              <v:shape id="Casella di testo 27" o:spid="_x0000_s1026" type="#_x0000_t202" style="position:absolute;margin-left:256.05pt;margin-top:182.65pt;width:19.5pt;height:21.75pt;z-index:252435968;visibility:visible;mso-wrap-style:square;mso-width-percent:0;mso-height-percent:0;mso-wrap-distance-left:9pt;mso-wrap-distance-top:0;mso-wrap-distance-right:9pt;mso-wrap-distance-bottom:0;mso-position-horizontal:absolute;mso-position-horizontal-relative:text;mso-position-vertical:absolute;mso-position-vertical-relative:text;mso-width-percent:0;mso-height-percent:0;mso-width-relative:margin;mso-height-relative:margin;v-text-anchor:top" o:gfxdata="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" filled="f" stroked="f">
+                <v:textbox>
+                  <w:txbxContent>
+                    <w:p>
+                      <w:r>
+                        <w:t>f</w:t>
+                      </w:r>
+                    </w:p>
+                  </w:txbxContent>
+                </v:textbox>
+              </v:shape>
+            </w:pict>
+          </mc:Fallback>
+        </mc:AlternateContent>
+      </w:r>
+      <w:r>
+        <w:rPr>
+          <w:noProof/>
+          <w:lang w:eastAsia="it-IT"/>
+        </w:rPr>
+        <mc:AlternateContent>
+          <mc:Choice Requires="wps">
+            <w:drawing>
+              <wp:anchor distT="0" distB="0" distL="114300" distR="114300" simplePos="0" relativeHeight="252434944" behindDoc="0" locked="0" layoutInCell="1" allowOverlap="1" wp14:anchorId="4365A906" wp14:editId="76F3755F">
+                <wp:simplePos x="0" y="0"/>
+                <wp:positionH relativeFrom="column">
+                  <wp:posOffset>2461259</wp:posOffset>
+                </wp:positionH>
+                <wp:positionV relativeFrom="paragraph">
+                  <wp:posOffset>2052955</wp:posOffset>
+                </wp:positionV>
+                <wp:extent cx="1724025" cy="695325"/>
+                <wp:effectExtent l="0" t="38100" r="47625" b="28575"/>
+                <wp:wrapNone/>
+                <wp:docPr id="22" name="Connettore 2 22"/>
                 <wp:cNvGraphicFramePr/>
                 <a:graphic xmlns:a="http://schemas.openxmlformats.org/drawingml/2006/main">
                   <a:graphicData uri="http://schemas.microsoft.com/office/word/2010/wordprocessingShape">
@@ -858,7 +398,347 @@
                       <wps:spPr>
                         <a:xfrm flipV="1">
                           <a:off x="0" y="0"/>
-                          <a:ext cx="895350" cy="857250"/>
+                          <a:ext cx="1724025" cy="695325"/>
+                        </a:xfrm>
+                        <a:prstGeom prst="straightConnector1">
+                          <a:avLst/>
+                        </a:prstGeom>
+                        <a:ln>
+                          <a:tailEnd type="triangle"/>
+                        </a:ln>
+                      </wps:spPr>
+                      <wps:style>
+                        <a:lnRef idx="2">
+                          <a:schemeClr val="accent6"/>
+                        </a:lnRef>
+                        <a:fillRef idx="0">
+                          <a:schemeClr val="accent6"/>
+                        </a:fillRef>
+                        <a:effectRef idx="1">
+                          <a:schemeClr val="accent6"/>
+                        </a:effectRef>
+                        <a:fontRef idx="minor">
+                          <a:schemeClr val="tx1"/>
+                        </a:fontRef>
+                      </wps:style>
+                      <wps:bodyPr/>
+                    </wps:wsp>
+                  </a:graphicData>
+                </a:graphic>
+              </wp:anchor>
+            </w:drawing>
+          </mc:Choice>
+          <mc:Fallback xmlns:cx="http://schemas.microsoft.com/office/drawing/2014/chartex" xmlns:cx1="http://schemas.microsoft.com/office/drawing/2015/9/8/chartex" xmlns:cx2="http://schemas.microsoft.com/office/drawing/2015/10/21/chartex" xmlns:cx3="http://schemas.microsoft.com/office/drawing/2016/5/9/chartex" xmlns:cx4="http://schemas.microsoft.com/office/drawing/2016/5/10/chartex" xmlns:cx5="http://schemas.microsoft.com/office/drawing/2016/5/11/chartex" xmlns:cx6="http://schemas.microsoft.com/office/drawing/2016/5/12/chartex" xmlns:cx7="http://schemas.microsoft.com/office/drawing/2016/5/13/chartex" xmlns:cx8="http://schemas.microsoft.com/office/drawing/2016/5/14/chartex" xmlns:aink="http://schemas.microsoft.com/office/drawing/2016/ink" xmlns:am3d="http://schemas.microsoft.com/office/drawing/2017/model3d" xmlns:w16cex="http://schemas.microsoft.com/office/word/2018/wordml/cex" xmlns:w16cid="http://schemas.microsoft.com/office/word/2016/wordml/cid" xmlns:w16="http://schemas.microsoft.com/office/word/2018/wordml" xmlns:w16sdtdh="http://schemas.microsoft.com/office/word/2020/wordml/sdtdatahash" xmlns:w16se="http://schemas.microsoft.com/office/word/2015/wordml/symex">
+            <w:pict>
+              <v:shapetype w14:anchorId="3E1D3258" id="_x0000_t32" coordsize="21600,21600" o:spt="32" o:oned="t" path="m,l21600,21600e" filled="f">
+                <v:path arrowok="t" fillok="f" o:connecttype="none"/>
+                <o:lock v:ext="edit" shapetype="t"/>
+              </v:shapetype>
+              <v:shape id="Connettore 2 22" o:spid="_x0000_s1026" type="#_x0000_t32" style="position:absolute;margin-left:193.8pt;margin-top:161.65pt;width:135.75pt;height:54.75pt;flip:y;z-index:252434944;visibility:visible;mso-wrap-style:square;mso-wrap-distance-left:9pt;mso-wrap-distance-top:0;mso-wrap-distance-right:9pt;mso-wrap-distance-bottom:0;mso-position-horizontal:absolute;mso-position-horizontal-relative:text;mso-position-vertical:absolute;mso-position-vertical-relative:text" o:gfxdata="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" strokecolor="#70ad47 [3209]" strokeweight="1pt">
+                <v:stroke endarrow="block" joinstyle="miter"/>
+              </v:shape>
+            </w:pict>
+          </mc:Fallback>
+        </mc:AlternateContent>
+      </w:r>
+      <w:r>
+        <w:rPr>
+          <w:noProof/>
+          <w:lang w:eastAsia="it-IT"/>
+        </w:rPr>
+        <mc:AlternateContent>
+          <mc:Choice Requires="wps">
+            <w:drawing>
+              <wp:anchor distT="0" distB="0" distL="114300" distR="114300" simplePos="0" relativeHeight="251197440" behindDoc="0" locked="0" layoutInCell="1" allowOverlap="1" wp14:anchorId="59F56DFA" wp14:editId="480EB940">
+                <wp:simplePos x="0" y="0"/>
+                <wp:positionH relativeFrom="column">
+                  <wp:posOffset>4194810</wp:posOffset>
+                </wp:positionH>
+                <wp:positionV relativeFrom="paragraph">
+                  <wp:posOffset>1281430</wp:posOffset>
+                </wp:positionV>
+                <wp:extent cx="1800225" cy="981075"/>
+                <wp:effectExtent l="0" t="0" r="28575" b="28575"/>
+                <wp:wrapNone/>
+                <wp:docPr id="2" name="Rettangolo 2"/>
+                <wp:cNvGraphicFramePr/>
+                <a:graphic xmlns:a="http://schemas.openxmlformats.org/drawingml/2006/main">
+                  <a:graphicData uri="http://schemas.microsoft.com/office/word/2010/wordprocessingShape">
+                    <wps:wsp>
+                      <wps:cNvSpPr/>
+                      <wps:spPr>
+                        <a:xfrm>
+                          <a:off x="0" y="0"/>
+                          <a:ext cx="1800225" cy="981075"/>
+                        </a:xfrm>
+                        <a:prstGeom prst="rect">
+                          <a:avLst/>
+                        </a:prstGeom>
+                        <a:noFill/>
+                        <a:ln w="9525" cap="flat" cmpd="sng" algn="ctr">
+                          <a:solidFill>
+                            <a:schemeClr val="dk1"/>
+                          </a:solidFill>
+                          <a:prstDash val="solid"/>
+                          <a:round/>
+                          <a:headEnd type="none" w="med" len="med"/>
+                          <a:tailEnd type="none" w="med" len="med"/>
+                        </a:ln>
+                      </wps:spPr>
+                      <wps:style>
+                        <a:lnRef idx="0">
+                          <a:scrgbClr r="0" g="0" b="0"/>
+                        </a:lnRef>
+                        <a:fillRef idx="0">
+                          <a:scrgbClr r="0" g="0" b="0"/>
+                        </a:fillRef>
+                        <a:effectRef idx="0">
+                          <a:scrgbClr r="0" g="0" b="0"/>
+                        </a:effectRef>
+                        <a:fontRef idx="minor">
+                          <a:schemeClr val="dk1"/>
+                        </a:fontRef>
+                      </wps:style>
+                      <wps:bodyPr rot="0" spcFirstLastPara="0" vertOverflow="overflow" horzOverflow="overflow" vert="horz" wrap="square" lIns="91440" tIns="45720" rIns="91440" bIns="45720" numCol="1" spcCol="0" rtlCol="0" fromWordArt="0" anchor="ctr" anchorCtr="0" forceAA="0" compatLnSpc="1">
+                        <a:prstTxWarp prst="textNoShape">
+                          <a:avLst/>
+                        </a:prstTxWarp>
+                        <a:noAutofit/>
+                      </wps:bodyPr>
+                    </wps:wsp>
+                  </a:graphicData>
+                </a:graphic>
+                <wp14:sizeRelV relativeFrom="margin">
+                  <wp14:pctHeight>0</wp14:pctHeight>
+                </wp14:sizeRelV>
+              </wp:anchor>
+            </w:drawing>
+          </mc:Choice>
+          <mc:Fallback xmlns:cx="http://schemas.microsoft.com/office/drawing/2014/chartex" xmlns:cx1="http://schemas.microsoft.com/office/drawing/2015/9/8/chartex" xmlns:cx2="http://schemas.microsoft.com/office/drawing/2015/10/21/chartex" xmlns:cx3="http://schemas.microsoft.com/office/drawing/2016/5/9/chartex" xmlns:cx4="http://schemas.microsoft.com/office/drawing/2016/5/10/chartex" xmlns:cx5="http://schemas.microsoft.com/office/drawing/2016/5/11/chartex" xmlns:cx6="http://schemas.microsoft.com/office/drawing/2016/5/12/chartex" xmlns:cx7="http://schemas.microsoft.com/office/drawing/2016/5/13/chartex" xmlns:cx8="http://schemas.microsoft.com/office/drawing/2016/5/14/chartex" xmlns:aink="http://schemas.microsoft.com/office/drawing/2016/ink" xmlns:am3d="http://schemas.microsoft.com/office/drawing/2017/model3d" xmlns:w16cex="http://schemas.microsoft.com/office/word/2018/wordml/cex" xmlns:w16cid="http://schemas.microsoft.com/office/word/2016/wordml/cid" xmlns:w16="http://schemas.microsoft.com/office/word/2018/wordml" xmlns:w16sdtdh="http://schemas.microsoft.com/office/word/2020/wordml/sdtdatahash" xmlns:w16se="http://schemas.microsoft.com/office/word/2015/wordml/symex">
+            <w:pict>
+              <v:rect w14:anchorId="651506E5" id="Rettangolo 2" o:spid="_x0000_s1026" style="position:absolute;margin-left:330.3pt;margin-top:100.9pt;width:141.75pt;height:77.25pt;z-index:251197440;visibility:visible;mso-wrap-style:square;mso-height-percent:0;mso-wrap-distance-left:9pt;mso-wrap-distance-top:0;mso-wrap-distance-right:9pt;mso-wrap-distance-bottom:0;mso-position-horizontal:absolute;mso-position-horizontal-relative:text;mso-position-vertical:absolute;mso-position-vertical-relative:text;mso-height-percent:0;mso-height-relative:margin;v-text-anchor:middle" o:gfxdata="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" filled="f" strokecolor="black [3200]">
+                <v:stroke joinstyle="round"/>
+              </v:rect>
+            </w:pict>
+          </mc:Fallback>
+        </mc:AlternateContent>
+      </w:r>
+      <w:r>
+        <w:rPr>
+          <w:noProof/>
+          <w:lang w:eastAsia="it-IT"/>
+        </w:rPr>
+        <mc:AlternateContent>
+          <mc:Choice Requires="wps">
+            <w:drawing>
+              <wp:anchor distT="0" distB="0" distL="114300" distR="114300" simplePos="0" relativeHeight="251466752" behindDoc="0" locked="0" layoutInCell="1" allowOverlap="1" wp14:anchorId="63CB317E" wp14:editId="33ABB6F7">
+                <wp:simplePos x="0" y="0"/>
+                <wp:positionH relativeFrom="column">
+                  <wp:posOffset>4194810</wp:posOffset>
+                </wp:positionH>
+                <wp:positionV relativeFrom="paragraph">
+                  <wp:posOffset>1338580</wp:posOffset>
+                </wp:positionV>
+                <wp:extent cx="504825" cy="419100"/>
+                <wp:effectExtent l="0" t="0" r="0" b="0"/>
+                <wp:wrapNone/>
+                <wp:docPr id="13" name="Casella di testo 13"/>
+                <wp:cNvGraphicFramePr/>
+                <a:graphic xmlns:a="http://schemas.openxmlformats.org/drawingml/2006/main">
+                  <a:graphicData uri="http://schemas.microsoft.com/office/word/2010/wordprocessingShape">
+                    <wps:wsp>
+                      <wps:cNvSpPr txBox="1"/>
+                      <wps:spPr>
+                        <a:xfrm>
+                          <a:off x="0" y="0"/>
+                          <a:ext cx="504825" cy="419100"/>
+                        </a:xfrm>
+                        <a:prstGeom prst="rect">
+                          <a:avLst/>
+                        </a:prstGeom>
+                        <a:noFill/>
+                        <a:ln>
+                          <a:noFill/>
+                        </a:ln>
+                      </wps:spPr>
+                      <wps:style>
+                        <a:lnRef idx="0">
+                          <a:scrgbClr r="0" g="0" b="0"/>
+                        </a:lnRef>
+                        <a:fillRef idx="0">
+                          <a:scrgbClr r="0" g="0" b="0"/>
+                        </a:fillRef>
+                        <a:effectRef idx="0">
+                          <a:scrgbClr r="0" g="0" b="0"/>
+                        </a:effectRef>
+                        <a:fontRef idx="minor">
+                          <a:schemeClr val="dk1"/>
+                        </a:fontRef>
+                      </wps:style>
+                      <wps:txbx>
+                        <w:txbxContent>
+                          <w:p>
+                            <w:pPr>
+                              <w:rPr>
+                                <w:sz w:val="28"/>
+                                <w:szCs w:val="28"/>
+                              </w:rPr>
+                            </w:pPr>
+                            <w:r>
+                              <w:rPr>
+                                <w:sz w:val="28"/>
+                                <w:szCs w:val="28"/>
+                              </w:rPr>
+                              <w:t>S</w:t>
+                            </w:r>
+                          </w:p>
+                        </w:txbxContent>
+                      </wps:txbx>
+                      <wps:bodyPr rot="0" spcFirstLastPara="0" vertOverflow="overflow" horzOverflow="overflow" vert="horz" wrap="square" lIns="91440" tIns="45720" rIns="91440" bIns="45720" numCol="1" spcCol="0" rtlCol="0" fromWordArt="0" anchor="t" anchorCtr="0" forceAA="0" compatLnSpc="1">
+                        <a:prstTxWarp prst="textNoShape">
+                          <a:avLst/>
+                        </a:prstTxWarp>
+                        <a:noAutofit/>
+                      </wps:bodyPr>
+                    </wps:wsp>
+                  </a:graphicData>
+                </a:graphic>
+              </wp:anchor>
+            </w:drawing>
+          </mc:Choice>
+          <mc:Fallback xmlns:cx="http://schemas.microsoft.com/office/drawing/2014/chartex" xmlns:cx1="http://schemas.microsoft.com/office/drawing/2015/9/8/chartex" xmlns:cx2="http://schemas.microsoft.com/office/drawing/2015/10/21/chartex" xmlns:cx3="http://schemas.microsoft.com/office/drawing/2016/5/9/chartex" xmlns:cx4="http://schemas.microsoft.com/office/drawing/2016/5/10/chartex" xmlns:cx5="http://schemas.microsoft.com/office/drawing/2016/5/11/chartex" xmlns:cx6="http://schemas.microsoft.com/office/drawing/2016/5/12/chartex" xmlns:cx7="http://schemas.microsoft.com/office/drawing/2016/5/13/chartex" xmlns:cx8="http://schemas.microsoft.com/office/drawing/2016/5/14/chartex" xmlns:aink="http://schemas.microsoft.com/office/drawing/2016/ink" xmlns:am3d="http://schemas.microsoft.com/office/drawing/2017/model3d" xmlns:w16cex="http://schemas.microsoft.com/office/word/2018/wordml/cex" xmlns:w16cid="http://schemas.microsoft.com/office/word/2016/wordml/cid" xmlns:w16="http://schemas.microsoft.com/office/word/2018/wordml" xmlns:w16sdtdh="http://schemas.microsoft.com/office/word/2020/wordml/sdtdatahash" xmlns:w16se="http://schemas.microsoft.com/office/word/2015/wordml/symex">
+            <w:pict>
+              <v:shapetype w14:anchorId="63CB317E" id="_x0000_t202" coordsize="21600,21600" o:spt="202" path="m,l,21600r21600,l21600,xe">
+                <v:stroke joinstyle="miter"/>
+                <v:path gradientshapeok="t" o:connecttype="rect"/>
+              </v:shapetype>
+              <v:shape id="Casella di testo 13" o:spid="_x0000_s1026" type="#_x0000_t202" style="position:absolute;margin-left:330.3pt;margin-top:105.4pt;width:39.75pt;height:33pt;z-index:251466752;visibility:visible;mso-wrap-style:square;mso-wrap-distance-left:9pt;mso-wrap-distance-top:0;mso-wrap-distance-right:9pt;mso-wrap-distance-bottom:0;mso-position-horizontal:absolute;mso-position-horizontal-relative:text;mso-position-vertical:absolute;mso-position-vertical-relative:text;v-text-anchor:top" o:gfxdata="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" filled="f" stroked="f">
+                <v:textbox>
+                  <w:txbxContent>
+                    <w:p>
+                      <w:pPr>
+                        <w:rPr>
+                          <w:sz w:val="28"/>
+                          <w:szCs w:val="28"/>
+                        </w:rPr>
+                      </w:pPr>
+                      <w:r>
+                        <w:rPr>
+                          <w:sz w:val="28"/>
+                          <w:szCs w:val="28"/>
+                        </w:rPr>
+                        <w:t>S</w:t>
+                      </w:r>
+                    </w:p>
+                  </w:txbxContent>
+                </v:textbox>
+              </v:shape>
+            </w:pict>
+          </mc:Fallback>
+        </mc:AlternateContent>
+      </w:r>
+      <w:r>
+        <w:rPr>
+          <w:noProof/>
+          <w:lang w:eastAsia="it-IT"/>
+        </w:rPr>
+        <mc:AlternateContent>
+          <mc:Choice Requires="wps">
+            <w:drawing>
+              <wp:anchor distT="0" distB="0" distL="114300" distR="114300" simplePos="0" relativeHeight="251620352" behindDoc="0" locked="0" layoutInCell="1" allowOverlap="1" wp14:anchorId="3C8CAD34" wp14:editId="3853772A">
+                <wp:simplePos x="0" y="0"/>
+                <wp:positionH relativeFrom="column">
+                  <wp:posOffset>3280410</wp:posOffset>
+                </wp:positionH>
+                <wp:positionV relativeFrom="paragraph">
+                  <wp:posOffset>1881505</wp:posOffset>
+                </wp:positionV>
+                <wp:extent cx="914400" cy="45719"/>
+                <wp:effectExtent l="0" t="38100" r="38100" b="88265"/>
+                <wp:wrapNone/>
+                <wp:docPr id="18" name="Connettore 2 18"/>
+                <wp:cNvGraphicFramePr/>
+                <a:graphic xmlns:a="http://schemas.openxmlformats.org/drawingml/2006/main">
+                  <a:graphicData uri="http://schemas.microsoft.com/office/word/2010/wordprocessingShape">
+                    <wps:wsp>
+                      <wps:cNvCnPr/>
+                      <wps:spPr>
+                        <a:xfrm>
+                          <a:off x="0" y="0"/>
+                          <a:ext cx="914400" cy="45719"/>
+                        </a:xfrm>
+                        <a:prstGeom prst="straightConnector1">
+                          <a:avLst/>
+                        </a:prstGeom>
+                        <a:ln>
+                          <a:tailEnd type="triangle"/>
+                        </a:ln>
+                      </wps:spPr>
+                      <wps:style>
+                        <a:lnRef idx="1">
+                          <a:schemeClr val="accent2"/>
+                        </a:lnRef>
+                        <a:fillRef idx="0">
+                          <a:schemeClr val="accent2"/>
+                        </a:fillRef>
+                        <a:effectRef idx="0">
+                          <a:schemeClr val="accent2"/>
+                        </a:effectRef>
+                        <a:fontRef idx="minor">
+                          <a:schemeClr val="tx1"/>
+                        </a:fontRef>
+                      </wps:style>
+                      <wps:bodyPr/>
+                    </wps:wsp>
+                  </a:graphicData>
+                </a:graphic>
+                <wp14:sizeRelH relativeFrom="margin">
+                  <wp14:pctWidth>0</wp14:pctWidth>
+                </wp14:sizeRelH>
+                <wp14:sizeRelV relativeFrom="margin">
+                  <wp14:pctHeight>0</wp14:pctHeight>
+                </wp14:sizeRelV>
+              </wp:anchor>
+            </w:drawing>
+          </mc:Choice>
+          <mc:Fallback xmlns:cx="http://schemas.microsoft.com/office/drawing/2014/chartex" xmlns:cx1="http://schemas.microsoft.com/office/drawing/2015/9/8/chartex" xmlns:cx2="http://schemas.microsoft.com/office/drawing/2015/10/21/chartex" xmlns:cx3="http://schemas.microsoft.com/office/drawing/2016/5/9/chartex" xmlns:cx4="http://schemas.microsoft.com/office/drawing/2016/5/10/chartex" xmlns:cx5="http://schemas.microsoft.com/office/drawing/2016/5/11/chartex" xmlns:cx6="http://schemas.microsoft.com/office/drawing/2016/5/12/chartex" xmlns:cx7="http://schemas.microsoft.com/office/drawing/2016/5/13/chartex" xmlns:cx8="http://schemas.microsoft.com/office/drawing/2016/5/14/chartex" xmlns:aink="http://schemas.microsoft.com/office/drawing/2016/ink" xmlns:am3d="http://schemas.microsoft.com/office/drawing/2017/model3d" xmlns:w16cex="http://schemas.microsoft.com/office/word/2018/wordml/cex" xmlns:w16cid="http://schemas.microsoft.com/office/word/2016/wordml/cid" xmlns:w16="http://schemas.microsoft.com/office/word/2018/wordml" xmlns:w16sdtdh="http://schemas.microsoft.com/office/word/2020/wordml/sdtdatahash" xmlns:w16se="http://schemas.microsoft.com/office/word/2015/wordml/symex">
+            <w:pict>
+              <v:shape w14:anchorId="4B9FD723" id="Connettore 2 18" o:spid="_x0000_s1026" type="#_x0000_t32" style="position:absolute;margin-left:258.3pt;margin-top:148.15pt;width:1in;height:3.6pt;z-index:251620352;visibility:visible;mso-wrap-style:square;mso-width-percent:0;mso-height-percent:0;mso-wrap-distance-left:9pt;mso-wrap-distance-top:0;mso-wrap-distance-right:9pt;mso-wrap-distance-bottom:0;mso-position-horizontal:absolute;mso-position-horizontal-relative:text;mso-position-vertical:absolute;mso-position-vertical-relative:text;mso-width-percent:0;mso-height-percent:0;mso-width-relative:margin;mso-height-relative:margin" o:gfxdata="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" strokecolor="#ed7d31 [3205]" strokeweight=".5pt">
+                <v:stroke endarrow="block" joinstyle="miter"/>
+              </v:shape>
+            </w:pict>
+          </mc:Fallback>
+        </mc:AlternateContent>
+      </w:r>
+      <w:r>
+        <w:rPr>
+          <w:noProof/>
+          <w:lang w:eastAsia="it-IT"/>
+        </w:rPr>
+        <mc:AlternateContent>
+          <mc:Choice Requires="wps">
+            <w:drawing>
+              <wp:anchor distT="0" distB="0" distL="114300" distR="114300" simplePos="0" relativeHeight="251540480" behindDoc="0" locked="0" layoutInCell="1" allowOverlap="1" wp14:anchorId="407A6AE4" wp14:editId="21D20956">
+                <wp:simplePos x="0" y="0"/>
+                <wp:positionH relativeFrom="column">
+                  <wp:posOffset>2137410</wp:posOffset>
+                </wp:positionH>
+                <wp:positionV relativeFrom="paragraph">
+                  <wp:posOffset>690880</wp:posOffset>
+                </wp:positionV>
+                <wp:extent cx="904875" cy="981075"/>
+                <wp:effectExtent l="0" t="0" r="28575" b="28575"/>
+                <wp:wrapNone/>
+                <wp:docPr id="15" name="Connettore diritto 15"/>
+                <wp:cNvGraphicFramePr/>
+                <a:graphic xmlns:a="http://schemas.openxmlformats.org/drawingml/2006/main">
+                  <a:graphicData uri="http://schemas.microsoft.com/office/word/2010/wordprocessingShape">
+                    <wps:wsp>
+                      <wps:cNvCnPr/>
+                      <wps:spPr>
+                        <a:xfrm>
+                          <a:off x="0" y="0"/>
+                          <a:ext cx="904875" cy="981075"/>
                         </a:xfrm>
                         <a:prstGeom prst="line">
                           <a:avLst/>
@@ -891,7 +771,405 @@
               </wp:anchor>
             </w:drawing>
           </mc:Choice>
-          <mc:Fallback>
+          <mc:Fallback xmlns:cx="http://schemas.microsoft.com/office/drawing/2014/chartex" xmlns:cx1="http://schemas.microsoft.com/office/drawing/2015/9/8/chartex" xmlns:cx2="http://schemas.microsoft.com/office/drawing/2015/10/21/chartex" xmlns:cx3="http://schemas.microsoft.com/office/drawing/2016/5/9/chartex" xmlns:cx4="http://schemas.microsoft.com/office/drawing/2016/5/10/chartex" xmlns:cx5="http://schemas.microsoft.com/office/drawing/2016/5/11/chartex" xmlns:cx6="http://schemas.microsoft.com/office/drawing/2016/5/12/chartex" xmlns:cx7="http://schemas.microsoft.com/office/drawing/2016/5/13/chartex" xmlns:cx8="http://schemas.microsoft.com/office/drawing/2016/5/14/chartex" xmlns:aink="http://schemas.microsoft.com/office/drawing/2016/ink" xmlns:am3d="http://schemas.microsoft.com/office/drawing/2017/model3d" xmlns:w16cex="http://schemas.microsoft.com/office/word/2018/wordml/cex" xmlns:w16cid="http://schemas.microsoft.com/office/word/2016/wordml/cid" xmlns:w16="http://schemas.microsoft.com/office/word/2018/wordml" xmlns:w16sdtdh="http://schemas.microsoft.com/office/word/2020/wordml/sdtdatahash" xmlns:w16se="http://schemas.microsoft.com/office/word/2015/wordml/symex">
+            <w:pict>
+              <v:line w14:anchorId="66B8B1C7" id="Connettore diritto 15" o:spid="_x0000_s1026" style="position:absolute;z-index:251540480;visibility:visible;mso-wrap-style:square;mso-width-percent:0;mso-height-percent:0;mso-wrap-distance-left:9pt;mso-wrap-distance-top:0;mso-wrap-distance-right:9pt;mso-wrap-distance-bottom:0;mso-position-horizontal:absolute;mso-position-horizontal-relative:text;mso-position-vertical:absolute;mso-position-vertical-relative:text;mso-width-percent:0;mso-height-percent:0;mso-width-relative:margin;mso-height-relative:margin" from="168.3pt,54.4pt" to="239.55pt,131.65pt" o:gfxdata="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" strokecolor="#ed7d31 [3205]" strokeweight=".5pt">
+                <v:stroke joinstyle="miter"/>
+              </v:line>
+            </w:pict>
+          </mc:Fallback>
+        </mc:AlternateContent>
+      </w:r>
+      <w:r>
+        <w:rPr>
+          <w:noProof/>
+          <w:lang w:eastAsia="it-IT"/>
+        </w:rPr>
+        <mc:AlternateContent>
+          <mc:Choice Requires="wps">
+            <w:drawing>
+              <wp:anchor distT="0" distB="0" distL="114300" distR="114300" simplePos="0" relativeHeight="252141568" behindDoc="0" locked="0" layoutInCell="1" allowOverlap="1" wp14:anchorId="76C5762B" wp14:editId="108FBE72">
+                <wp:simplePos x="0" y="0"/>
+                <wp:positionH relativeFrom="column">
+                  <wp:posOffset>1657350</wp:posOffset>
+                </wp:positionH>
+                <wp:positionV relativeFrom="paragraph">
+                  <wp:posOffset>390525</wp:posOffset>
+                </wp:positionV>
+                <wp:extent cx="381000" cy="352425"/>
+                <wp:effectExtent l="0" t="0" r="0" b="9525"/>
+                <wp:wrapNone/>
+                <wp:docPr id="17" name="Casella di testo 17"/>
+                <wp:cNvGraphicFramePr/>
+                <a:graphic xmlns:a="http://schemas.openxmlformats.org/drawingml/2006/main">
+                  <a:graphicData uri="http://schemas.microsoft.com/office/word/2010/wordprocessingShape">
+                    <wps:wsp>
+                      <wps:cNvSpPr txBox="1"/>
+                      <wps:spPr>
+                        <a:xfrm>
+                          <a:off x="0" y="0"/>
+                          <a:ext cx="381000" cy="352425"/>
+                        </a:xfrm>
+                        <a:prstGeom prst="rect">
+                          <a:avLst/>
+                        </a:prstGeom>
+                        <a:noFill/>
+                        <a:ln>
+                          <a:noFill/>
+                        </a:ln>
+                      </wps:spPr>
+                      <wps:style>
+                        <a:lnRef idx="0">
+                          <a:scrgbClr r="0" g="0" b="0"/>
+                        </a:lnRef>
+                        <a:fillRef idx="0">
+                          <a:scrgbClr r="0" g="0" b="0"/>
+                        </a:fillRef>
+                        <a:effectRef idx="0">
+                          <a:scrgbClr r="0" g="0" b="0"/>
+                        </a:effectRef>
+                        <a:fontRef idx="minor">
+                          <a:schemeClr val="dk1"/>
+                        </a:fontRef>
+                      </wps:style>
+                      <wps:txbx>
+                        <w:txbxContent>
+                          <w:p>
+                            <w:r>
+                              <w:t>A</w:t>
+                            </w:r>
+                            <w:r>
+                              <w:t>1</w:t>
+                            </w:r>
+                          </w:p>
+                        </w:txbxContent>
+                      </wps:txbx>
+                      <wps:bodyPr rot="0" spcFirstLastPara="0" vertOverflow="overflow" horzOverflow="overflow" vert="horz" wrap="square" lIns="91440" tIns="45720" rIns="91440" bIns="45720" numCol="1" spcCol="0" rtlCol="0" fromWordArt="0" anchor="t" anchorCtr="0" forceAA="0" compatLnSpc="1">
+                        <a:prstTxWarp prst="textNoShape">
+                          <a:avLst/>
+                        </a:prstTxWarp>
+                        <a:noAutofit/>
+                      </wps:bodyPr>
+                    </wps:wsp>
+                  </a:graphicData>
+                </a:graphic>
+              </wp:anchor>
+            </w:drawing>
+          </mc:Choice>
+          <mc:Fallback xmlns:cx="http://schemas.microsoft.com/office/drawing/2014/chartex" xmlns:cx1="http://schemas.microsoft.com/office/drawing/2015/9/8/chartex" xmlns:cx2="http://schemas.microsoft.com/office/drawing/2015/10/21/chartex" xmlns:cx3="http://schemas.microsoft.com/office/drawing/2016/5/9/chartex" xmlns:cx4="http://schemas.microsoft.com/office/drawing/2016/5/10/chartex" xmlns:cx5="http://schemas.microsoft.com/office/drawing/2016/5/11/chartex" xmlns:cx6="http://schemas.microsoft.com/office/drawing/2016/5/12/chartex" xmlns:cx7="http://schemas.microsoft.com/office/drawing/2016/5/13/chartex" xmlns:cx8="http://schemas.microsoft.com/office/drawing/2016/5/14/chartex" xmlns:aink="http://schemas.microsoft.com/office/drawing/2016/ink" xmlns:am3d="http://schemas.microsoft.com/office/drawing/2017/model3d" xmlns:w16cex="http://schemas.microsoft.com/office/word/2018/wordml/cex" xmlns:w16cid="http://schemas.microsoft.com/office/word/2016/wordml/cid" xmlns:w16="http://schemas.microsoft.com/office/word/2018/wordml" xmlns:w16sdtdh="http://schemas.microsoft.com/office/word/2020/wordml/sdtdatahash" xmlns:w16se="http://schemas.microsoft.com/office/word/2015/wordml/symex">
+            <w:pict>
+              <v:shape w14:anchorId="76C5762B" id="Casella di testo 17" o:spid="_x0000_s1027" type="#_x0000_t202" style="position:absolute;margin-left:130.5pt;margin-top:30.75pt;width:30pt;height:27.75pt;z-index:252141568;visibility:visible;mso-wrap-style:square;mso-wrap-distance-left:9pt;mso-wrap-distance-top:0;mso-wrap-distance-right:9pt;mso-wrap-distance-bottom:0;mso-position-horizontal:absolute;mso-position-horizontal-relative:text;mso-position-vertical:absolute;mso-position-vertical-relative:text;v-text-anchor:top" o:gfxdata="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" filled="f" stroked="f">
+                <v:textbox>
+                  <w:txbxContent>
+                    <w:p>
+                      <w:r>
+                        <w:t>A</w:t>
+                      </w:r>
+                      <w:r>
+                        <w:t>1</w:t>
+                      </w:r>
+                    </w:p>
+                  </w:txbxContent>
+                </v:textbox>
+              </v:shape>
+            </w:pict>
+          </mc:Fallback>
+        </mc:AlternateContent>
+      </w:r>
+      <w:r>
+        <w:rPr>
+          <w:noProof/>
+          <w:lang w:eastAsia="it-IT"/>
+        </w:rPr>
+        <mc:AlternateContent>
+          <mc:Choice Requires="wps">
+            <w:drawing>
+              <wp:anchor distT="0" distB="0" distL="114300" distR="114300" simplePos="0" relativeHeight="251241472" behindDoc="0" locked="0" layoutInCell="1" allowOverlap="1" wp14:anchorId="6C498BC7" wp14:editId="2B69F9B9">
+                <wp:simplePos x="0" y="0"/>
+                <wp:positionH relativeFrom="column">
+                  <wp:posOffset>1527810</wp:posOffset>
+                </wp:positionH>
+                <wp:positionV relativeFrom="paragraph">
+                  <wp:posOffset>405130</wp:posOffset>
+                </wp:positionV>
+                <wp:extent cx="619125" cy="1143000"/>
+                <wp:effectExtent l="0" t="0" r="28575" b="19050"/>
+                <wp:wrapNone/>
+                <wp:docPr id="5" name="Rettangolo 5"/>
+                <wp:cNvGraphicFramePr/>
+                <a:graphic xmlns:a="http://schemas.openxmlformats.org/drawingml/2006/main">
+                  <a:graphicData uri="http://schemas.microsoft.com/office/word/2010/wordprocessingShape">
+                    <wps:wsp>
+                      <wps:cNvSpPr/>
+                      <wps:spPr>
+                        <a:xfrm>
+                          <a:off x="0" y="0"/>
+                          <a:ext cx="619125" cy="1143000"/>
+                        </a:xfrm>
+                        <a:prstGeom prst="rect">
+                          <a:avLst/>
+                        </a:prstGeom>
+                        <a:noFill/>
+                        <a:ln w="9525" cap="flat" cmpd="sng" algn="ctr">
+                          <a:solidFill>
+                            <a:schemeClr val="dk1"/>
+                          </a:solidFill>
+                          <a:prstDash val="solid"/>
+                          <a:round/>
+                          <a:headEnd type="none" w="med" len="med"/>
+                          <a:tailEnd type="none" w="med" len="med"/>
+                        </a:ln>
+                      </wps:spPr>
+                      <wps:style>
+                        <a:lnRef idx="0">
+                          <a:scrgbClr r="0" g="0" b="0"/>
+                        </a:lnRef>
+                        <a:fillRef idx="0">
+                          <a:scrgbClr r="0" g="0" b="0"/>
+                        </a:fillRef>
+                        <a:effectRef idx="0">
+                          <a:scrgbClr r="0" g="0" b="0"/>
+                        </a:effectRef>
+                        <a:fontRef idx="minor">
+                          <a:schemeClr val="dk1"/>
+                        </a:fontRef>
+                      </wps:style>
+                      <wps:bodyPr rot="0" spcFirstLastPara="0" vertOverflow="overflow" horzOverflow="overflow" vert="horz" wrap="square" lIns="91440" tIns="45720" rIns="91440" bIns="45720" numCol="1" spcCol="0" rtlCol="0" fromWordArt="0" anchor="ctr" anchorCtr="0" forceAA="0" compatLnSpc="1">
+                        <a:prstTxWarp prst="textNoShape">
+                          <a:avLst/>
+                        </a:prstTxWarp>
+                        <a:noAutofit/>
+                      </wps:bodyPr>
+                    </wps:wsp>
+                  </a:graphicData>
+                </a:graphic>
+                <wp14:sizeRelV relativeFrom="margin">
+                  <wp14:pctHeight>0</wp14:pctHeight>
+                </wp14:sizeRelV>
+              </wp:anchor>
+            </w:drawing>
+          </mc:Choice>
+          <mc:Fallback xmlns:cx="http://schemas.microsoft.com/office/drawing/2014/chartex" xmlns:cx1="http://schemas.microsoft.com/office/drawing/2015/9/8/chartex" xmlns:cx2="http://schemas.microsoft.com/office/drawing/2015/10/21/chartex" xmlns:cx3="http://schemas.microsoft.com/office/drawing/2016/5/9/chartex" xmlns:cx4="http://schemas.microsoft.com/office/drawing/2016/5/10/chartex" xmlns:cx5="http://schemas.microsoft.com/office/drawing/2016/5/11/chartex" xmlns:cx6="http://schemas.microsoft.com/office/drawing/2016/5/12/chartex" xmlns:cx7="http://schemas.microsoft.com/office/drawing/2016/5/13/chartex" xmlns:cx8="http://schemas.microsoft.com/office/drawing/2016/5/14/chartex" xmlns:aink="http://schemas.microsoft.com/office/drawing/2016/ink" xmlns:am3d="http://schemas.microsoft.com/office/drawing/2017/model3d" xmlns:w16cex="http://schemas.microsoft.com/office/word/2018/wordml/cex" xmlns:w16cid="http://schemas.microsoft.com/office/word/2016/wordml/cid" xmlns:w16="http://schemas.microsoft.com/office/word/2018/wordml" xmlns:w16sdtdh="http://schemas.microsoft.com/office/word/2020/wordml/sdtdatahash" xmlns:w16se="http://schemas.microsoft.com/office/word/2015/wordml/symex">
+            <w:pict>
+              <v:rect w14:anchorId="5AD320D9" id="Rettangolo 5" o:spid="_x0000_s1026" style="position:absolute;margin-left:120.3pt;margin-top:31.9pt;width:48.75pt;height:90pt;z-index:251241472;visibility:visible;mso-wrap-style:square;mso-height-percent:0;mso-wrap-distance-left:9pt;mso-wrap-distance-top:0;mso-wrap-distance-right:9pt;mso-wrap-distance-bottom:0;mso-position-horizontal:absolute;mso-position-horizontal-relative:text;mso-position-vertical:absolute;mso-position-vertical-relative:text;mso-height-percent:0;mso-height-relative:margin;v-text-anchor:middle" o:gfxdata="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" filled="f" strokecolor="black [3200]">
+                <v:stroke joinstyle="round"/>
+              </v:rect>
+            </w:pict>
+          </mc:Fallback>
+        </mc:AlternateContent>
+      </w:r>
+      <w:r>
+        <w:rPr>
+          <w:noProof/>
+          <w:lang w:eastAsia="it-IT"/>
+        </w:rPr>
+        <mc:AlternateContent>
+          <mc:Choice Requires="wps">
+            <w:drawing>
+              <wp:anchor distT="0" distB="0" distL="114300" distR="114300" simplePos="0" relativeHeight="251765760" behindDoc="0" locked="0" layoutInCell="1" allowOverlap="1" wp14:anchorId="43B9EBE6" wp14:editId="7D07B4CE">
+                <wp:simplePos x="0" y="0"/>
+                <wp:positionH relativeFrom="column">
+                  <wp:posOffset>1435100</wp:posOffset>
+                </wp:positionH>
+                <wp:positionV relativeFrom="paragraph">
+                  <wp:posOffset>271780</wp:posOffset>
+                </wp:positionV>
+                <wp:extent cx="73660" cy="76200"/>
+                <wp:effectExtent l="0" t="0" r="21590" b="19050"/>
+                <wp:wrapNone/>
+                <wp:docPr id="23" name="Ovale 23"/>
+                <wp:cNvGraphicFramePr/>
+                <a:graphic xmlns:a="http://schemas.openxmlformats.org/drawingml/2006/main">
+                  <a:graphicData uri="http://schemas.microsoft.com/office/word/2010/wordprocessingShape">
+                    <wps:wsp>
+                      <wps:cNvSpPr/>
+                      <wps:spPr>
+                        <a:xfrm>
+                          <a:off x="0" y="0"/>
+                          <a:ext cx="73660" cy="76200"/>
+                        </a:xfrm>
+                        <a:prstGeom prst="ellipse">
+                          <a:avLst/>
+                        </a:prstGeom>
+                      </wps:spPr>
+                      <wps:style>
+                        <a:lnRef idx="2">
+                          <a:schemeClr val="dk1">
+                            <a:shade val="50000"/>
+                          </a:schemeClr>
+                        </a:lnRef>
+                        <a:fillRef idx="1">
+                          <a:schemeClr val="dk1"/>
+                        </a:fillRef>
+                        <a:effectRef idx="0">
+                          <a:schemeClr val="dk1"/>
+                        </a:effectRef>
+                        <a:fontRef idx="minor">
+                          <a:schemeClr val="lt1"/>
+                        </a:fontRef>
+                      </wps:style>
+                      <wps:bodyPr rot="0" spcFirstLastPara="0" vertOverflow="overflow" horzOverflow="overflow" vert="horz" wrap="square" lIns="91440" tIns="45720" rIns="91440" bIns="45720" numCol="1" spcCol="0" rtlCol="0" fromWordArt="0" anchor="ctr" anchorCtr="0" forceAA="0" compatLnSpc="1">
+                        <a:prstTxWarp prst="textNoShape">
+                          <a:avLst/>
+                        </a:prstTxWarp>
+                        <a:noAutofit/>
+                      </wps:bodyPr>
+                    </wps:wsp>
+                  </a:graphicData>
+                </a:graphic>
+                <wp14:sizeRelH relativeFrom="margin">
+                  <wp14:pctWidth>0</wp14:pctWidth>
+                </wp14:sizeRelH>
+                <wp14:sizeRelV relativeFrom="margin">
+                  <wp14:pctHeight>0</wp14:pctHeight>
+                </wp14:sizeRelV>
+              </wp:anchor>
+            </w:drawing>
+          </mc:Choice>
+          <mc:Fallback xmlns:cx="http://schemas.microsoft.com/office/drawing/2014/chartex" xmlns:cx1="http://schemas.microsoft.com/office/drawing/2015/9/8/chartex" xmlns:cx2="http://schemas.microsoft.com/office/drawing/2015/10/21/chartex" xmlns:cx3="http://schemas.microsoft.com/office/drawing/2016/5/9/chartex" xmlns:cx4="http://schemas.microsoft.com/office/drawing/2016/5/10/chartex" xmlns:cx5="http://schemas.microsoft.com/office/drawing/2016/5/11/chartex" xmlns:cx6="http://schemas.microsoft.com/office/drawing/2016/5/12/chartex" xmlns:cx7="http://schemas.microsoft.com/office/drawing/2016/5/13/chartex" xmlns:cx8="http://schemas.microsoft.com/office/drawing/2016/5/14/chartex" xmlns:aink="http://schemas.microsoft.com/office/drawing/2016/ink" xmlns:am3d="http://schemas.microsoft.com/office/drawing/2017/model3d" xmlns:w16cex="http://schemas.microsoft.com/office/word/2018/wordml/cex" xmlns:w16cid="http://schemas.microsoft.com/office/word/2016/wordml/cid" xmlns:w16="http://schemas.microsoft.com/office/word/2018/wordml" xmlns:w16sdtdh="http://schemas.microsoft.com/office/word/2020/wordml/sdtdatahash" xmlns:w16se="http://schemas.microsoft.com/office/word/2015/wordml/symex">
+            <w:pict>
+              <v:oval w14:anchorId="242F9E9C" id="Ovale 23" o:spid="_x0000_s1026" style="position:absolute;margin-left:113pt;margin-top:21.4pt;width:5.8pt;height:6pt;z-index:251765760;visibility:visible;mso-wrap-style:square;mso-width-percent:0;mso-height-percent:0;mso-wrap-distance-left:9pt;mso-wrap-distance-top:0;mso-wrap-distance-right:9pt;mso-wrap-distance-bottom:0;mso-position-horizontal:absolute;mso-position-horizontal-relative:text;mso-position-vertical:absolute;mso-position-vertical-relative:text;mso-width-percent:0;mso-height-percent:0;mso-width-relative:margin;mso-height-relative:margin;v-text-anchor:middle" o:gfxdata="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" fillcolor="black [3200]" strokecolor="black [1600]" strokeweight="1pt">
+                <v:stroke joinstyle="miter"/>
+              </v:oval>
+            </w:pict>
+          </mc:Fallback>
+        </mc:AlternateContent>
+      </w:r>
+      <w:r>
+        <w:rPr>
+          <w:noProof/>
+          <w:lang w:eastAsia="it-IT"/>
+        </w:rPr>
+        <mc:AlternateContent>
+          <mc:Choice Requires="wps">
+            <w:drawing>
+              <wp:anchor distT="0" distB="0" distL="114300" distR="114300" simplePos="0" relativeHeight="251841536" behindDoc="0" locked="0" layoutInCell="1" allowOverlap="1" wp14:anchorId="36E73084" wp14:editId="61990A67">
+                <wp:simplePos x="0" y="0"/>
+                <wp:positionH relativeFrom="column">
+                  <wp:posOffset>1499235</wp:posOffset>
+                </wp:positionH>
+                <wp:positionV relativeFrom="paragraph">
+                  <wp:posOffset>318770</wp:posOffset>
+                </wp:positionV>
+                <wp:extent cx="123825" cy="95250"/>
+                <wp:effectExtent l="0" t="0" r="66675" b="57150"/>
+                <wp:wrapNone/>
+                <wp:docPr id="25" name="Connettore 2 25"/>
+                <wp:cNvGraphicFramePr/>
+                <a:graphic xmlns:a="http://schemas.openxmlformats.org/drawingml/2006/main">
+                  <a:graphicData uri="http://schemas.microsoft.com/office/word/2010/wordprocessingShape">
+                    <wps:wsp>
+                      <wps:cNvCnPr/>
+                      <wps:spPr>
+                        <a:xfrm>
+                          <a:off x="0" y="0"/>
+                          <a:ext cx="123825" cy="95250"/>
+                        </a:xfrm>
+                        <a:prstGeom prst="straightConnector1">
+                          <a:avLst/>
+                        </a:prstGeom>
+                        <a:ln>
+                          <a:tailEnd type="triangle"/>
+                        </a:ln>
+                      </wps:spPr>
+                      <wps:style>
+                        <a:lnRef idx="1">
+                          <a:schemeClr val="dk1"/>
+                        </a:lnRef>
+                        <a:fillRef idx="0">
+                          <a:schemeClr val="dk1"/>
+                        </a:fillRef>
+                        <a:effectRef idx="0">
+                          <a:schemeClr val="dk1"/>
+                        </a:effectRef>
+                        <a:fontRef idx="minor">
+                          <a:schemeClr val="tx1"/>
+                        </a:fontRef>
+                      </wps:style>
+                      <wps:bodyPr/>
+                    </wps:wsp>
+                  </a:graphicData>
+                </a:graphic>
+                <wp14:sizeRelH relativeFrom="margin">
+                  <wp14:pctWidth>0</wp14:pctWidth>
+                </wp14:sizeRelH>
+                <wp14:sizeRelV relativeFrom="margin">
+                  <wp14:pctHeight>0</wp14:pctHeight>
+                </wp14:sizeRelV>
+              </wp:anchor>
+            </w:drawing>
+          </mc:Choice>
+          <mc:Fallback xmlns:cx="http://schemas.microsoft.com/office/drawing/2014/chartex" xmlns:cx1="http://schemas.microsoft.com/office/drawing/2015/9/8/chartex" xmlns:cx2="http://schemas.microsoft.com/office/drawing/2015/10/21/chartex" xmlns:cx3="http://schemas.microsoft.com/office/drawing/2016/5/9/chartex" xmlns:cx4="http://schemas.microsoft.com/office/drawing/2016/5/10/chartex" xmlns:cx5="http://schemas.microsoft.com/office/drawing/2016/5/11/chartex" xmlns:cx6="http://schemas.microsoft.com/office/drawing/2016/5/12/chartex" xmlns:cx7="http://schemas.microsoft.com/office/drawing/2016/5/13/chartex" xmlns:cx8="http://schemas.microsoft.com/office/drawing/2016/5/14/chartex" xmlns:aink="http://schemas.microsoft.com/office/drawing/2016/ink" xmlns:am3d="http://schemas.microsoft.com/office/drawing/2017/model3d" xmlns:w16cex="http://schemas.microsoft.com/office/word/2018/wordml/cex" xmlns:w16cid="http://schemas.microsoft.com/office/word/2016/wordml/cid" xmlns:w16="http://schemas.microsoft.com/office/word/2018/wordml" xmlns:w16sdtdh="http://schemas.microsoft.com/office/word/2020/wordml/sdtdatahash" xmlns:w16se="http://schemas.microsoft.com/office/word/2015/wordml/symex">
+            <w:pict>
+              <v:shape w14:anchorId="1EB14767" id="Connettore 2 25" o:spid="_x0000_s1026" type="#_x0000_t32" style="position:absolute;margin-left:118.05pt;margin-top:25.1pt;width:9.75pt;height:7.5pt;z-index:251841536;visibility:visible;mso-wrap-style:square;mso-width-percent:0;mso-height-percent:0;mso-wrap-distance-left:9pt;mso-wrap-distance-top:0;mso-wrap-distance-right:9pt;mso-wrap-distance-bottom:0;mso-position-horizontal:absolute;mso-position-horizontal-relative:text;mso-position-vertical:absolute;mso-position-vertical-relative:text;mso-width-percent:0;mso-height-percent:0;mso-width-relative:margin;mso-height-relative:margin" o:gfxdata="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" strokecolor="black [3200]" strokeweight=".5pt">
+                <v:stroke endarrow="block" joinstyle="miter"/>
+              </v:shape>
+            </w:pict>
+          </mc:Fallback>
+        </mc:AlternateContent>
+      </w:r>
+      <w:r>
+        <w:rPr>
+          <w:noProof/>
+          <w:lang w:eastAsia="it-IT"/>
+        </w:rPr>
+        <mc:AlternateContent>
+          <mc:Choice Requires="wps">
+            <w:drawing>
+              <wp:anchor distT="0" distB="0" distL="114300" distR="114300" simplePos="0" relativeHeight="251582464" behindDoc="0" locked="0" layoutInCell="1" allowOverlap="1" wp14:anchorId="66E24DA8" wp14:editId="442FBB3E">
+                <wp:simplePos x="0" y="0"/>
+                <wp:positionH relativeFrom="column">
+                  <wp:posOffset>2146935</wp:posOffset>
+                </wp:positionH>
+                <wp:positionV relativeFrom="paragraph">
+                  <wp:posOffset>1957705</wp:posOffset>
+                </wp:positionV>
+                <wp:extent cx="895350" cy="857250"/>
+                <wp:effectExtent l="0" t="0" r="19050" b="19050"/>
+                <wp:wrapNone/>
+                <wp:docPr id="16" name="Connettore diritto 16"/>
+                <wp:cNvGraphicFramePr/>
+                <a:graphic xmlns:a="http://schemas.openxmlformats.org/drawingml/2006/main">
+                  <a:graphicData uri="http://schemas.microsoft.com/office/word/2010/wordprocessingShape">
+                    <wps:wsp>
+                      <wps:cNvCnPr/>
+                      <wps:spPr>
+                        <a:xfrm flipV="1">
+                          <a:off x="0" y="0"/>
+                          <a:ext cx="895350" cy="857250"/>
+                        </a:xfrm>
+                        <a:prstGeom prst="line">
+                          <a:avLst/>
+                        </a:prstGeom>
+                      </wps:spPr>
+                      <wps:style>
+                        <a:lnRef idx="1">
+                          <a:schemeClr val="accent2"/>
+                        </a:lnRef>
+                        <a:fillRef idx="0">
+                          <a:schemeClr val="accent2"/>
+                        </a:fillRef>
+                        <a:effectRef idx="0">
+                          <a:schemeClr val="accent2"/>
+                        </a:effectRef>
+                        <a:fontRef idx="minor">
+                          <a:schemeClr val="tx1"/>
+                        </a:fontRef>
+                      </wps:style>
+                      <wps:bodyPr/>
+                    </wps:wsp>
+                  </a:graphicData>
+                </a:graphic>
+                <wp14:sizeRelH relativeFrom="margin">
+                  <wp14:pctWidth>0</wp14:pctWidth>
+                </wp14:sizeRelH>
+                <wp14:sizeRelV relativeFrom="margin">
+                  <wp14:pctHeight>0</wp14:pctHeight>
+                </wp14:sizeRelV>
+              </wp:anchor>
+            </w:drawing>
+          </mc:Choice>
+          <mc:Fallback xmlns:cx="http://schemas.microsoft.com/office/drawing/2014/chartex" xmlns:cx1="http://schemas.microsoft.com/office/drawing/2015/9/8/chartex" xmlns:cx2="http://schemas.microsoft.com/office/drawing/2015/10/21/chartex" xmlns:cx3="http://schemas.microsoft.com/office/drawing/2016/5/9/chartex" xmlns:cx4="http://schemas.microsoft.com/office/drawing/2016/5/10/chartex" xmlns:cx5="http://schemas.microsoft.com/office/drawing/2016/5/11/chartex" xmlns:cx6="http://schemas.microsoft.com/office/drawing/2016/5/12/chartex" xmlns:cx7="http://schemas.microsoft.com/office/drawing/2016/5/13/chartex" xmlns:cx8="http://schemas.microsoft.com/office/drawing/2016/5/14/chartex" xmlns:aink="http://schemas.microsoft.com/office/drawing/2016/ink" xmlns:am3d="http://schemas.microsoft.com/office/drawing/2017/model3d" xmlns:w16cex="http://schemas.microsoft.com/office/word/2018/wordml/cex" xmlns:w16cid="http://schemas.microsoft.com/office/word/2016/wordml/cid" xmlns:w16="http://schemas.microsoft.com/office/word/2018/wordml" xmlns:w16sdtdh="http://schemas.microsoft.com/office/word/2020/wordml/sdtdatahash" xmlns:w16se="http://schemas.microsoft.com/office/word/2015/wordml/symex">
             <w:pict>
               <v:line w14:anchorId="44AAFC02" id="Connettore diritto 16" o:spid="_x0000_s1026" style="position:absolute;flip:y;z-index:251582464;visibility:visible;mso-wrap-style:square;mso-width-percent:0;mso-height-percent:0;mso-wrap-distance-left:9pt;mso-wrap-distance-top:0;mso-wrap-distance-right:9pt;mso-wrap-distance-bottom:0;mso-position-horizontal:absolute;mso-position-horizontal-relative:text;mso-position-vertical:absolute;mso-position-vertical-relative:text;mso-width-percent:0;mso-height-percent:0;mso-width-relative:margin;mso-height-relative:margin" from="169.05pt,154.15pt" to="239.55pt,221.65pt" o:gfxdata="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" strokecolor="#ed7d31 [3205]" strokeweight=".5pt">
                 <v:stroke joinstyle="miter"/>
@@ -903,6 +1181,7 @@
       <w:r>
         <w:rPr>
           <w:noProof/>
+          <w:lang w:eastAsia="it-IT"/>
         </w:rPr>
         <mc:AlternateContent>
           <mc:Choice Requires="wps">
@@ -982,7 +1261,7 @@
               </wp:anchor>
             </w:drawing>
           </mc:Choice>
-          <mc:Fallback>
+          <mc:Fallback xmlns:cx="http://schemas.microsoft.com/office/drawing/2014/chartex" xmlns:cx1="http://schemas.microsoft.com/office/drawing/2015/9/8/chartex" xmlns:cx2="http://schemas.microsoft.com/office/drawing/2015/10/21/chartex" xmlns:cx3="http://schemas.microsoft.com/office/drawing/2016/5/9/chartex" xmlns:cx4="http://schemas.microsoft.com/office/drawing/2016/5/10/chartex" xmlns:cx5="http://schemas.microsoft.com/office/drawing/2016/5/11/chartex" xmlns:cx6="http://schemas.microsoft.com/office/drawing/2016/5/12/chartex" xmlns:cx7="http://schemas.microsoft.com/office/drawing/2016/5/13/chartex" xmlns:cx8="http://schemas.microsoft.com/office/drawing/2016/5/14/chartex" xmlns:aink="http://schemas.microsoft.com/office/drawing/2016/ink" xmlns:am3d="http://schemas.microsoft.com/office/drawing/2017/model3d" xmlns:w16cex="http://schemas.microsoft.com/office/word/2018/wordml/cex" xmlns:w16cid="http://schemas.microsoft.com/office/word/2016/wordml/cid" xmlns:w16="http://schemas.microsoft.com/office/word/2018/wordml" xmlns:w16sdtdh="http://schemas.microsoft.com/office/word/2020/wordml/sdtdatahash" xmlns:w16se="http://schemas.microsoft.com/office/word/2015/wordml/symex">
             <w:pict>
               <v:shape w14:anchorId="0F6881CC" id="Casella di testo 7" o:spid="_x0000_s1028" type="#_x0000_t202" style="position:absolute;margin-left:10.05pt;margin-top:13.9pt;width:30pt;height:27.75pt;z-index:251266048;visibility:visible;mso-wrap-style:square;mso-wrap-distance-left:9pt;mso-wrap-distance-top:0;mso-wrap-distance-right:9pt;mso-wrap-distance-bottom:0;mso-position-horizontal:absolute;mso-position-horizontal-relative:text;mso-position-vertical:absolute;mso-position-vertical-relative:text;v-text-anchor:top" o:gfxdata="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" filled="f" stroked="f">
                 <v:textbox>
@@ -1012,6 +1291,7 @@
       <w:r>
         <w:rPr>
           <w:noProof/>
+          <w:lang w:eastAsia="it-IT"/>
         </w:rPr>
         <mc:AlternateContent>
           <mc:Choice Requires="wps">
@@ -1069,7 +1349,7 @@
               </wp:anchor>
             </w:drawing>
           </mc:Choice>
-          <mc:Fallback>
+          <mc:Fallback xmlns:cx="http://schemas.microsoft.com/office/drawing/2014/chartex" xmlns:cx1="http://schemas.microsoft.com/office/drawing/2015/9/8/chartex" xmlns:cx2="http://schemas.microsoft.com/office/drawing/2015/10/21/chartex" xmlns:cx3="http://schemas.microsoft.com/office/drawing/2016/5/9/chartex" xmlns:cx4="http://schemas.microsoft.com/office/drawing/2016/5/10/chartex" xmlns:cx5="http://schemas.microsoft.com/office/drawing/2016/5/11/chartex" xmlns:cx6="http://schemas.microsoft.com/office/drawing/2016/5/12/chartex" xmlns:cx7="http://schemas.microsoft.com/office/drawing/2016/5/13/chartex" xmlns:cx8="http://schemas.microsoft.com/office/drawing/2016/5/14/chartex" xmlns:aink="http://schemas.microsoft.com/office/drawing/2016/ink" xmlns:am3d="http://schemas.microsoft.com/office/drawing/2017/model3d" xmlns:w16cex="http://schemas.microsoft.com/office/word/2018/wordml/cex" xmlns:w16cid="http://schemas.microsoft.com/office/word/2016/wordml/cid" xmlns:w16="http://schemas.microsoft.com/office/word/2018/wordml" xmlns:w16sdtdh="http://schemas.microsoft.com/office/word/2020/wordml/sdtdatahash" xmlns:w16se="http://schemas.microsoft.com/office/word/2015/wordml/symex">
             <w:pict>
               <v:line w14:anchorId="2756D176" id="Connettore diritto 3" o:spid="_x0000_s1026" style="position:absolute;z-index:251218944;visibility:visible;mso-wrap-style:square;mso-width-percent:0;mso-height-percent:0;mso-wrap-distance-left:9pt;mso-wrap-distance-top:0;mso-wrap-distance-right:9pt;mso-wrap-distance-bottom:0;mso-position-horizontal:absolute;mso-position-horizontal-relative:text;mso-position-vertical:absolute;mso-position-vertical-relative:text;mso-width-percent:0;mso-height-percent:0;mso-width-relative:margin;mso-height-relative:margin" from="25pt,127.15pt" to="174.25pt,127.15pt" o:gfxdata="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" strokecolor="black [3200]" strokeweight=".5pt">
                 <v:stroke joinstyle="miter"/>
@@ -1081,6 +1361,7 @@
       <w:r>
         <w:rPr>
           <w:noProof/>
+          <w:lang w:eastAsia="it-IT"/>
         </w:rPr>
         <mc:AlternateContent>
           <mc:Choice Requires="wps">
@@ -1160,7 +1441,7 @@
               </wp:anchor>
             </w:drawing>
           </mc:Choice>
-          <mc:Fallback>
+          <mc:Fallback xmlns:cx="http://schemas.microsoft.com/office/drawing/2014/chartex" xmlns:cx1="http://schemas.microsoft.com/office/drawing/2015/9/8/chartex" xmlns:cx2="http://schemas.microsoft.com/office/drawing/2015/10/21/chartex" xmlns:cx3="http://schemas.microsoft.com/office/drawing/2016/5/9/chartex" xmlns:cx4="http://schemas.microsoft.com/office/drawing/2016/5/10/chartex" xmlns:cx5="http://schemas.microsoft.com/office/drawing/2016/5/11/chartex" xmlns:cx6="http://schemas.microsoft.com/office/drawing/2016/5/12/chartex" xmlns:cx7="http://schemas.microsoft.com/office/drawing/2016/5/13/chartex" xmlns:cx8="http://schemas.microsoft.com/office/drawing/2016/5/14/chartex" xmlns:aink="http://schemas.microsoft.com/office/drawing/2016/ink" xmlns:am3d="http://schemas.microsoft.com/office/drawing/2017/model3d" xmlns:w16cex="http://schemas.microsoft.com/office/word/2018/wordml/cex" xmlns:w16cid="http://schemas.microsoft.com/office/word/2016/wordml/cid" xmlns:w16="http://schemas.microsoft.com/office/word/2018/wordml" xmlns:w16sdtdh="http://schemas.microsoft.com/office/word/2020/wordml/sdtdatahash" xmlns:w16se="http://schemas.microsoft.com/office/word/2015/wordml/symex">
             <w:pict>
               <v:shape w14:anchorId="65919B11" id="Casella di testo 8" o:spid="_x0000_s1029" type="#_x0000_t202" style="position:absolute;margin-left:9.3pt;margin-top:147.4pt;width:21.75pt;height:23.25pt;z-index:251293696;visibility:visible;mso-wrap-style:square;mso-wrap-distance-left:9pt;mso-wrap-distance-top:0;mso-wrap-distance-right:9pt;mso-wrap-distance-bottom:0;mso-position-horizontal:absolute;mso-position-horizontal-relative:text;mso-position-vertical:absolute;mso-position-vertical-relative:text;v-text-anchor:top" o:gfxdata="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" filled="f" stroked="f">
                 <v:textbox>
@@ -1190,6 +1471,7 @@
       <w:r>
         <w:rPr>
           <w:noProof/>
+          <w:lang w:eastAsia="it-IT"/>
         </w:rPr>
         <mc:AlternateContent>
           <mc:Choice Requires="wps">
@@ -1244,7 +1526,7 @@
               </wp:anchor>
             </w:drawing>
           </mc:Choice>
-          <mc:Fallback>
+          <mc:Fallback xmlns:cx="http://schemas.microsoft.com/office/drawing/2014/chartex" xmlns:cx1="http://schemas.microsoft.com/office/drawing/2015/9/8/chartex" xmlns:cx2="http://schemas.microsoft.com/office/drawing/2015/10/21/chartex" xmlns:cx3="http://schemas.microsoft.com/office/drawing/2016/5/9/chartex" xmlns:cx4="http://schemas.microsoft.com/office/drawing/2016/5/10/chartex" xmlns:cx5="http://schemas.microsoft.com/office/drawing/2016/5/11/chartex" xmlns:cx6="http://schemas.microsoft.com/office/drawing/2016/5/12/chartex" xmlns:cx7="http://schemas.microsoft.com/office/drawing/2016/5/13/chartex" xmlns:cx8="http://schemas.microsoft.com/office/drawing/2016/5/14/chartex" xmlns:aink="http://schemas.microsoft.com/office/drawing/2016/ink" xmlns:am3d="http://schemas.microsoft.com/office/drawing/2017/model3d" xmlns:w16cex="http://schemas.microsoft.com/office/word/2018/wordml/cex" xmlns:w16cid="http://schemas.microsoft.com/office/word/2016/wordml/cid" xmlns:w16="http://schemas.microsoft.com/office/word/2018/wordml" xmlns:w16sdtdh="http://schemas.microsoft.com/office/word/2020/wordml/sdtdatahash" xmlns:w16se="http://schemas.microsoft.com/office/word/2015/wordml/symex">
             <w:pict>
               <v:shape w14:anchorId="1B108172" id="Connettore 2 26" o:spid="_x0000_s1026" type="#_x0000_t32" style="position:absolute;margin-left:34.8pt;margin-top:130.15pt;width:13.5pt;height:10.5pt;z-index:251875328;visibility:visible;mso-wrap-style:square;mso-wrap-distance-left:9pt;mso-wrap-distance-top:0;mso-wrap-distance-right:9pt;mso-wrap-distance-bottom:0;mso-position-horizontal:absolute;mso-position-horizontal-relative:text;mso-position-vertical:absolute;mso-position-vertical-relative:text" o:gfxdata="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" strokecolor="black [3200]" strokeweight=".5pt">
                 <v:stroke endarrow="block" joinstyle="miter"/>
@@ -1256,6 +1538,7 @@
       <w:r>
         <w:rPr>
           <w:noProof/>
+          <w:lang w:eastAsia="it-IT"/>
         </w:rPr>
         <mc:AlternateContent>
           <mc:Choice Requires="wps">
@@ -1314,7 +1597,7 @@
               </wp:anchor>
             </w:drawing>
           </mc:Choice>
-          <mc:Fallback>
+          <mc:Fallback xmlns:cx="http://schemas.microsoft.com/office/drawing/2014/chartex" xmlns:cx1="http://schemas.microsoft.com/office/drawing/2015/9/8/chartex" xmlns:cx2="http://schemas.microsoft.com/office/drawing/2015/10/21/chartex" xmlns:cx3="http://schemas.microsoft.com/office/drawing/2016/5/9/chartex" xmlns:cx4="http://schemas.microsoft.com/office/drawing/2016/5/10/chartex" xmlns:cx5="http://schemas.microsoft.com/office/drawing/2016/5/11/chartex" xmlns:cx6="http://schemas.microsoft.com/office/drawing/2016/5/12/chartex" xmlns:cx7="http://schemas.microsoft.com/office/drawing/2016/5/13/chartex" xmlns:cx8="http://schemas.microsoft.com/office/drawing/2016/5/14/chartex" xmlns:aink="http://schemas.microsoft.com/office/drawing/2016/ink" xmlns:am3d="http://schemas.microsoft.com/office/drawing/2017/model3d" xmlns:w16cex="http://schemas.microsoft.com/office/word/2018/wordml/cex" xmlns:w16cid="http://schemas.microsoft.com/office/word/2016/wordml/cid" xmlns:w16="http://schemas.microsoft.com/office/word/2018/wordml" xmlns:w16sdtdh="http://schemas.microsoft.com/office/word/2020/wordml/sdtdatahash" xmlns:w16se="http://schemas.microsoft.com/office/word/2015/wordml/symex">
             <w:pict>
               <v:oval w14:anchorId="0F1B4D6B" id="Ovale 24" o:spid="_x0000_s1026" style="position:absolute;margin-left:34.05pt;margin-top:129.4pt;width:6pt;height:6pt;z-index:251801600;visibility:visible;mso-wrap-style:square;mso-wrap-distance-left:9pt;mso-wrap-distance-top:0;mso-wrap-distance-right:9pt;mso-wrap-distance-bottom:0;mso-position-horizontal:absolute;mso-position-horizontal-relative:text;mso-position-vertical:absolute;mso-position-vertical-relative:text;v-text-anchor:middle" o:gfxdata="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" fillcolor="black [3200]" strokecolor="black [1600]" strokeweight="1pt">
                 <v:stroke joinstyle="miter"/>
@@ -1326,6 +1609,7 @@
       <w:r>
         <w:rPr>
           <w:noProof/>
+          <w:lang w:eastAsia="it-IT"/>
         </w:rPr>
         <mc:AlternateContent>
           <mc:Choice Requires="wps">
@@ -1398,7 +1682,7 @@
               </wp:anchor>
             </w:drawing>
           </mc:Choice>
-          <mc:Fallback>
+          <mc:Fallback xmlns:cx="http://schemas.microsoft.com/office/drawing/2014/chartex" xmlns:cx1="http://schemas.microsoft.com/office/drawing/2015/9/8/chartex" xmlns:cx2="http://schemas.microsoft.com/office/drawing/2015/10/21/chartex" xmlns:cx3="http://schemas.microsoft.com/office/drawing/2016/5/9/chartex" xmlns:cx4="http://schemas.microsoft.com/office/drawing/2016/5/10/chartex" xmlns:cx5="http://schemas.microsoft.com/office/drawing/2016/5/11/chartex" xmlns:cx6="http://schemas.microsoft.com/office/drawing/2016/5/12/chartex" xmlns:cx7="http://schemas.microsoft.com/office/drawing/2016/5/13/chartex" xmlns:cx8="http://schemas.microsoft.com/office/drawing/2016/5/14/chartex" xmlns:aink="http://schemas.microsoft.com/office/drawing/2016/ink" xmlns:am3d="http://schemas.microsoft.com/office/drawing/2017/model3d" xmlns:w16cex="http://schemas.microsoft.com/office/word/2018/wordml/cex" xmlns:w16cid="http://schemas.microsoft.com/office/word/2016/wordml/cid" xmlns:w16="http://schemas.microsoft.com/office/word/2018/wordml" xmlns:w16sdtdh="http://schemas.microsoft.com/office/word/2020/wordml/sdtdatahash" xmlns:w16se="http://schemas.microsoft.com/office/word/2015/wordml/symex">
             <w:pict>
               <v:shape w14:anchorId="323FC9FE" id="Casella di testo 11" o:spid="_x0000_s1030" type="#_x0000_t202" style="position:absolute;margin-left:52.8pt;margin-top:136.9pt;width:27pt;height:21.75pt;z-index:251399168;visibility:visible;mso-wrap-style:square;mso-width-percent:0;mso-wrap-distance-left:9pt;mso-wrap-distance-top:0;mso-wrap-distance-right:9pt;mso-wrap-distance-bottom:0;mso-position-horizontal:absolute;mso-position-horizontal-relative:text;mso-position-vertical:absolute;mso-position-vertical-relative:text;mso-width-percent:0;mso-width-relative:margin;v-text-anchor:top" o:gfxdata="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" filled="f" stroked="f">
                 <v:textbox>
@@ -1418,6 +1702,7 @@
       <w:r>
         <w:rPr>
           <w:noProof/>
+          <w:lang w:eastAsia="it-IT"/>
         </w:rPr>
         <mc:AlternateContent>
           <mc:Choice Requires="wps">
@@ -1490,7 +1775,7 @@
               </wp:anchor>
             </w:drawing>
           </mc:Choice>
-          <mc:Fallback>
+          <mc:Fallback xmlns:cx="http://schemas.microsoft.com/office/drawing/2014/chartex" xmlns:cx1="http://schemas.microsoft.com/office/drawing/2015/9/8/chartex" xmlns:cx2="http://schemas.microsoft.com/office/drawing/2015/10/21/chartex" xmlns:cx3="http://schemas.microsoft.com/office/drawing/2016/5/9/chartex" xmlns:cx4="http://schemas.microsoft.com/office/drawing/2016/5/10/chartex" xmlns:cx5="http://schemas.microsoft.com/office/drawing/2016/5/11/chartex" xmlns:cx6="http://schemas.microsoft.com/office/drawing/2016/5/12/chartex" xmlns:cx7="http://schemas.microsoft.com/office/drawing/2016/5/13/chartex" xmlns:cx8="http://schemas.microsoft.com/office/drawing/2016/5/14/chartex" xmlns:aink="http://schemas.microsoft.com/office/drawing/2016/ink" xmlns:am3d="http://schemas.microsoft.com/office/drawing/2017/model3d" xmlns:w16cex="http://schemas.microsoft.com/office/word/2018/wordml/cex" xmlns:w16cid="http://schemas.microsoft.com/office/word/2016/wordml/cid" xmlns:w16="http://schemas.microsoft.com/office/word/2018/wordml" xmlns:w16sdtdh="http://schemas.microsoft.com/office/word/2020/wordml/sdtdatahash" xmlns:w16se="http://schemas.microsoft.com/office/word/2015/wordml/symex">
             <w:pict>
               <v:rect w14:anchorId="4F4BF9B1" id="Rettangolo 9" o:spid="_x0000_s1026" style="position:absolute;margin-left:43.05pt;margin-top:139.15pt;width:48pt;height:115.5pt;z-index:251329536;visibility:visible;mso-wrap-style:square;mso-width-percent:0;mso-height-percent:0;mso-wrap-distance-left:9pt;mso-wrap-distance-top:0;mso-wrap-distance-right:9pt;mso-wrap-distance-bottom:0;mso-position-horizontal:absolute;mso-position-horizontal-relative:text;mso-position-vertical:absolute;mso-position-vertical-relative:text;mso-width-percent:0;mso-height-percent:0;mso-width-relative:margin;mso-height-relative:margin;v-text-anchor:middle" o:gfxdata="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" filled="f" strokecolor="black [3200]">
                 <v:stroke joinstyle="round"/>
@@ -1502,6 +1787,7 @@
       <w:r>
         <w:rPr>
           <w:noProof/>
+          <w:lang w:eastAsia="it-IT"/>
         </w:rPr>
         <mc:AlternateContent>
           <mc:Choice Requires="wps">
@@ -1574,7 +1860,7 @@
               </wp:anchor>
             </w:drawing>
           </mc:Choice>
-          <mc:Fallback>
+          <mc:Fallback xmlns:cx="http://schemas.microsoft.com/office/drawing/2014/chartex" xmlns:cx1="http://schemas.microsoft.com/office/drawing/2015/9/8/chartex" xmlns:cx2="http://schemas.microsoft.com/office/drawing/2015/10/21/chartex" xmlns:cx3="http://schemas.microsoft.com/office/drawing/2016/5/9/chartex" xmlns:cx4="http://schemas.microsoft.com/office/drawing/2016/5/10/chartex" xmlns:cx5="http://schemas.microsoft.com/office/drawing/2016/5/11/chartex" xmlns:cx6="http://schemas.microsoft.com/office/drawing/2016/5/12/chartex" xmlns:cx7="http://schemas.microsoft.com/office/drawing/2016/5/13/chartex" xmlns:cx8="http://schemas.microsoft.com/office/drawing/2016/5/14/chartex" xmlns:aink="http://schemas.microsoft.com/office/drawing/2016/ink" xmlns:am3d="http://schemas.microsoft.com/office/drawing/2017/model3d" xmlns:w16cex="http://schemas.microsoft.com/office/word/2018/wordml/cex" xmlns:w16cid="http://schemas.microsoft.com/office/word/2016/wordml/cid" xmlns:w16="http://schemas.microsoft.com/office/word/2018/wordml" xmlns:w16sdtdh="http://schemas.microsoft.com/office/word/2020/wordml/sdtdatahash" xmlns:w16se="http://schemas.microsoft.com/office/word/2015/wordml/symex">
             <w:pict>
               <v:shape w14:anchorId="5F7D51C1" id="Casella di testo 12" o:spid="_x0000_s1031" type="#_x0000_t202" style="position:absolute;margin-left:130.05pt;margin-top:142.9pt;width:33.75pt;height:24pt;z-index:251435008;visibility:visible;mso-wrap-style:square;mso-width-percent:0;mso-wrap-distance-left:9pt;mso-wrap-distance-top:0;mso-wrap-distance-right:9pt;mso-wrap-distance-bottom:0;mso-position-horizontal:absolute;mso-position-horizontal-relative:text;mso-position-vertical:absolute;mso-position-vertical-relative:text;mso-width-percent:0;mso-width-relative:margin;v-text-anchor:top" o:gfxdata="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" filled="f" stroked="f">
                 <v:textbox>
@@ -1594,6 +1880,7 @@
       <w:r>
         <w:rPr>
           <w:noProof/>
+          <w:lang w:eastAsia="it-IT"/>
         </w:rPr>
         <mc:AlternateContent>
           <mc:Choice Requires="wps">
@@ -1653,7 +1940,7 @@
               </wp:anchor>
             </w:drawing>
           </mc:Choice>
-          <mc:Fallback>
+          <mc:Fallback xmlns:cx="http://schemas.microsoft.com/office/drawing/2014/chartex" xmlns:cx1="http://schemas.microsoft.com/office/drawing/2015/9/8/chartex" xmlns:cx2="http://schemas.microsoft.com/office/drawing/2015/10/21/chartex" xmlns:cx3="http://schemas.microsoft.com/office/drawing/2016/5/9/chartex" xmlns:cx4="http://schemas.microsoft.com/office/drawing/2016/5/10/chartex" xmlns:cx5="http://schemas.microsoft.com/office/drawing/2016/5/11/chartex" xmlns:cx6="http://schemas.microsoft.com/office/drawing/2016/5/12/chartex" xmlns:cx7="http://schemas.microsoft.com/office/drawing/2016/5/13/chartex" xmlns:cx8="http://schemas.microsoft.com/office/drawing/2016/5/14/chartex" xmlns:aink="http://schemas.microsoft.com/office/drawing/2016/ink" xmlns:am3d="http://schemas.microsoft.com/office/drawing/2017/model3d" xmlns:w16cex="http://schemas.microsoft.com/office/word/2018/wordml/cex" xmlns:w16cid="http://schemas.microsoft.com/office/word/2016/wordml/cid" xmlns:w16="http://schemas.microsoft.com/office/word/2018/wordml" xmlns:w16sdtdh="http://schemas.microsoft.com/office/word/2020/wordml/sdtdatahash" xmlns:w16se="http://schemas.microsoft.com/office/word/2015/wordml/symex">
             <w:pict>
               <v:rect w14:anchorId="1D80FC35" id="Rettangolo 10" o:spid="_x0000_s1026" style="position:absolute;margin-left:120.3pt;margin-top:137.65pt;width:48.75pt;height:116.25pt;z-index:251365376;visibility:visible;mso-wrap-style:square;mso-width-percent:0;mso-height-percent:0;mso-wrap-distance-left:9pt;mso-wrap-distance-top:0;mso-wrap-distance-right:9pt;mso-wrap-distance-bottom:0;mso-position-horizontal:absolute;mso-position-horizontal-relative:text;mso-position-vertical:absolute;mso-position-vertical-relative:text;mso-width-percent:0;mso-height-percent:0;mso-width-relative:margin;mso-height-relative:margin;v-text-anchor:middle" o:gfxdata="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" filled="f" strokecolor="windowText">
                 <v:stroke joinstyle="round"/>
@@ -1665,6 +1952,7 @@
       <w:r>
         <w:rPr>
           <w:noProof/>
+          <w:lang w:eastAsia="it-IT"/>
         </w:rPr>
         <mc:AlternateContent>
           <mc:Choice Requires="wps">
@@ -1734,7 +2022,7 @@
               </wp:anchor>
             </w:drawing>
           </mc:Choice>
-          <mc:Fallback>
+          <mc:Fallback xmlns:cx="http://schemas.microsoft.com/office/drawing/2014/chartex" xmlns:cx1="http://schemas.microsoft.com/office/drawing/2015/9/8/chartex" xmlns:cx2="http://schemas.microsoft.com/office/drawing/2015/10/21/chartex" xmlns:cx3="http://schemas.microsoft.com/office/drawing/2016/5/9/chartex" xmlns:cx4="http://schemas.microsoft.com/office/drawing/2016/5/10/chartex" xmlns:cx5="http://schemas.microsoft.com/office/drawing/2016/5/11/chartex" xmlns:cx6="http://schemas.microsoft.com/office/drawing/2016/5/12/chartex" xmlns:cx7="http://schemas.microsoft.com/office/drawing/2016/5/13/chartex" xmlns:cx8="http://schemas.microsoft.com/office/drawing/2016/5/14/chartex" xmlns:aink="http://schemas.microsoft.com/office/drawing/2016/ink" xmlns:am3d="http://schemas.microsoft.com/office/drawing/2017/model3d" xmlns:w16cex="http://schemas.microsoft.com/office/word/2018/wordml/cex" xmlns:w16cid="http://schemas.microsoft.com/office/word/2016/wordml/cid" xmlns:w16="http://schemas.microsoft.com/office/word/2018/wordml" xmlns:w16sdtdh="http://schemas.microsoft.com/office/word/2020/wordml/sdtdatahash" xmlns:w16se="http://schemas.microsoft.com/office/word/2015/wordml/symex">
             <w:pict>
               <v:shape w14:anchorId="6E4DAA41" id="Casella di testo 21" o:spid="_x0000_s1032" type="#_x0000_t202" style="position:absolute;margin-left:204.3pt;margin-top:175.15pt;width:31.5pt;height:29.25pt;z-index:251727872;visibility:visible;mso-wrap-style:square;mso-wrap-distance-left:9pt;mso-wrap-distance-top:0;mso-wrap-distance-right:9pt;mso-wrap-distance-bottom:0;mso-position-horizontal:absolute;mso-position-horizontal-relative:text;mso-position-vertical:absolute;mso-position-vertical-relative:text;v-text-anchor:top" o:gfxdata="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" filled="f" stroked="f">
                 <v:textbox>
@@ -1754,6 +2042,7 @@
       <w:r>
         <w:rPr>
           <w:noProof/>
+          <w:lang w:eastAsia="it-IT"/>
         </w:rPr>
         <mc:AlternateContent>
           <mc:Choice Requires="wps">
@@ -1829,7 +2118,7 @@
               </wp:anchor>
             </w:drawing>
           </mc:Choice>
-          <mc:Fallback>
+          <mc:Fallback xmlns:cx="http://schemas.microsoft.com/office/drawing/2014/chartex" xmlns:cx1="http://schemas.microsoft.com/office/drawing/2015/9/8/chartex" xmlns:cx2="http://schemas.microsoft.com/office/drawing/2015/10/21/chartex" xmlns:cx3="http://schemas.microsoft.com/office/drawing/2016/5/9/chartex" xmlns:cx4="http://schemas.microsoft.com/office/drawing/2016/5/10/chartex" xmlns:cx5="http://schemas.microsoft.com/office/drawing/2016/5/11/chartex" xmlns:cx6="http://schemas.microsoft.com/office/drawing/2016/5/12/chartex" xmlns:cx7="http://schemas.microsoft.com/office/drawing/2016/5/13/chartex" xmlns:cx8="http://schemas.microsoft.com/office/drawing/2016/5/14/chartex" xmlns:aink="http://schemas.microsoft.com/office/drawing/2016/ink" xmlns:am3d="http://schemas.microsoft.com/office/drawing/2017/model3d" xmlns:w16cex="http://schemas.microsoft.com/office/word/2018/wordml/cex" xmlns:w16cid="http://schemas.microsoft.com/office/word/2016/wordml/cid" xmlns:w16="http://schemas.microsoft.com/office/word/2018/wordml" xmlns:w16sdtdh="http://schemas.microsoft.com/office/word/2020/wordml/sdtdatahash" xmlns:w16se="http://schemas.microsoft.com/office/word/2015/wordml/symex">
             <w:pict>
               <v:shape w14:anchorId="29A8E04F" id="Casella di testo 20" o:spid="_x0000_s1033" type="#_x0000_t202" style="position:absolute;margin-left:213.3pt;margin-top:86.65pt;width:18.75pt;height:22.5pt;z-index:251692032;visibility:visible;mso-wrap-style:square;mso-width-percent:0;mso-height-percent:0;mso-wrap-distance-left:9pt;mso-wrap-distance-top:0;mso-wrap-distance-right:9pt;mso-wrap-distance-bottom:0;mso-position-horizontal:absolute;mso-position-horizontal-relative:text;mso-position-vertical:absolute;mso-position-vertical-relative:text;mso-width-percent:0;mso-height-percent:0;mso-width-relative:margin;mso-height-relative:margin;v-text-anchor:top" o:gfxdata="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" filled="f" stroked="f">
                 <v:textbox>
@@ -1849,6 +2138,7 @@
       <w:r>
         <w:rPr>
           <w:noProof/>
+          <w:lang w:eastAsia="it-IT"/>
         </w:rPr>
         <mc:AlternateContent>
           <mc:Choice Requires="wps">
@@ -1941,7 +2231,7 @@
               </wp:anchor>
             </w:drawing>
           </mc:Choice>
-          <mc:Fallback>
+          <mc:Fallback xmlns:cx="http://schemas.microsoft.com/office/drawing/2014/chartex" xmlns:cx1="http://schemas.microsoft.com/office/drawing/2015/9/8/chartex" xmlns:cx2="http://schemas.microsoft.com/office/drawing/2015/10/21/chartex" xmlns:cx3="http://schemas.microsoft.com/office/drawing/2016/5/9/chartex" xmlns:cx4="http://schemas.microsoft.com/office/drawing/2016/5/10/chartex" xmlns:cx5="http://schemas.microsoft.com/office/drawing/2016/5/11/chartex" xmlns:cx6="http://schemas.microsoft.com/office/drawing/2016/5/12/chartex" xmlns:cx7="http://schemas.microsoft.com/office/drawing/2016/5/13/chartex" xmlns:cx8="http://schemas.microsoft.com/office/drawing/2016/5/14/chartex" xmlns:aink="http://schemas.microsoft.com/office/drawing/2016/ink" xmlns:am3d="http://schemas.microsoft.com/office/drawing/2017/model3d" xmlns:w16cex="http://schemas.microsoft.com/office/word/2018/wordml/cex" xmlns:w16cid="http://schemas.microsoft.com/office/word/2016/wordml/cid" xmlns:w16="http://schemas.microsoft.com/office/word/2018/wordml" xmlns:w16sdtdh="http://schemas.microsoft.com/office/word/2020/wordml/sdtdatahash" xmlns:w16se="http://schemas.microsoft.com/office/word/2015/wordml/symex">
             <w:pict>
               <v:shape w14:anchorId="33016019" id="Casella di testo 19" o:spid="_x0000_s1034" type="#_x0000_t202" style="position:absolute;margin-left:232.75pt;margin-top:130.15pt;width:21.75pt;height:22.5pt;z-index:251656192;visibility:visible;mso-wrap-style:square;mso-width-percent:0;mso-height-percent:0;mso-wrap-distance-left:9pt;mso-wrap-distance-top:0;mso-wrap-distance-right:9pt;mso-wrap-distance-bottom:0;mso-position-horizontal:absolute;mso-position-horizontal-relative:text;mso-position-vertical:absolute;mso-position-vertical-relative:text;mso-width-percent:0;mso-height-percent:0;mso-width-relative:margin;mso-height-relative:margin;v-text-anchor:top" o:gfxdata="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" filled="f" stroked="f">
                 <v:textbox>
@@ -1978,6 +2268,7 @@
       <w:r>
         <w:rPr>
           <w:noProof/>
+          <w:lang w:eastAsia="it-IT"/>
         </w:rPr>
         <mc:AlternateContent>
           <mc:Choice Requires="wps">
@@ -2038,7 +2329,7 @@
               </wp:anchor>
             </w:drawing>
           </mc:Choice>
-          <mc:Fallback>
+          <mc:Fallback xmlns:cx="http://schemas.microsoft.com/office/drawing/2014/chartex" xmlns:cx1="http://schemas.microsoft.com/office/drawing/2015/9/8/chartex" xmlns:cx2="http://schemas.microsoft.com/office/drawing/2015/10/21/chartex" xmlns:cx3="http://schemas.microsoft.com/office/drawing/2016/5/9/chartex" xmlns:cx4="http://schemas.microsoft.com/office/drawing/2016/5/10/chartex" xmlns:cx5="http://schemas.microsoft.com/office/drawing/2016/5/11/chartex" xmlns:cx6="http://schemas.microsoft.com/office/drawing/2016/5/12/chartex" xmlns:cx7="http://schemas.microsoft.com/office/drawing/2016/5/13/chartex" xmlns:cx8="http://schemas.microsoft.com/office/drawing/2016/5/14/chartex" xmlns:aink="http://schemas.microsoft.com/office/drawing/2016/ink" xmlns:am3d="http://schemas.microsoft.com/office/drawing/2017/model3d" xmlns:w16cex="http://schemas.microsoft.com/office/word/2018/wordml/cex" xmlns:w16cid="http://schemas.microsoft.com/office/word/2016/wordml/cid" xmlns:w16="http://schemas.microsoft.com/office/word/2018/wordml" xmlns:w16sdtdh="http://schemas.microsoft.com/office/word/2020/wordml/sdtdatahash" xmlns:w16se="http://schemas.microsoft.com/office/word/2015/wordml/symex">
             <w:pict>
               <v:oval w14:anchorId="6C59F6C9" id="Ovale 14" o:spid="_x0000_s1026" style="position:absolute;margin-left:233.55pt;margin-top:130.15pt;width:26.25pt;height:26.25pt;z-index:251502592;visibility:visible;mso-wrap-style:square;mso-wrap-distance-left:9pt;mso-wrap-distance-top:0;mso-wrap-distance-right:9pt;mso-wrap-distance-bottom:0;mso-position-horizontal:absolute;mso-position-horizontal-relative:text;mso-position-vertical:absolute;mso-position-vertical-relative:text;v-text-anchor:middle" o:gfxdata="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" fillcolor="#f3a875 [2165]" strokecolor="#ed7d31 [3205]" strokeweight=".5pt">
                 <v:fill color2="#f09558 [2613]" rotate="t" colors="0 #f7bda4;.5 #f5b195;1 #f8a581" focus="100%" type="gradient">
@@ -2053,6 +2344,7 @@
       <w:r>
         <w:rPr>
           <w:noProof/>
+          <w:lang w:eastAsia="it-IT"/>
         </w:rPr>
         <mc:AlternateContent>
           <mc:Choice Requires="wps">
@@ -2124,7 +2416,7 @@
               </wp:anchor>
             </w:drawing>
           </mc:Choice>
-          <mc:Fallback>
+          <mc:Fallback xmlns:cx="http://schemas.microsoft.com/office/drawing/2014/chartex" xmlns:cx1="http://schemas.microsoft.com/office/drawing/2015/9/8/chartex" xmlns:cx2="http://schemas.microsoft.com/office/drawing/2015/10/21/chartex" xmlns:cx3="http://schemas.microsoft.com/office/drawing/2016/5/9/chartex" xmlns:cx4="http://schemas.microsoft.com/office/drawing/2016/5/10/chartex" xmlns:cx5="http://schemas.microsoft.com/office/drawing/2016/5/11/chartex" xmlns:cx6="http://schemas.microsoft.com/office/drawing/2016/5/12/chartex" xmlns:cx7="http://schemas.microsoft.com/office/drawing/2016/5/13/chartex" xmlns:cx8="http://schemas.microsoft.com/office/drawing/2016/5/14/chartex" xmlns:aink="http://schemas.microsoft.com/office/drawing/2016/ink" xmlns:am3d="http://schemas.microsoft.com/office/drawing/2017/model3d" xmlns:w16cex="http://schemas.microsoft.com/office/word/2018/wordml/cex" xmlns:w16cid="http://schemas.microsoft.com/office/word/2016/wordml/cid" xmlns:w16="http://schemas.microsoft.com/office/word/2018/wordml" xmlns:w16sdtdh="http://schemas.microsoft.com/office/word/2020/wordml/sdtdatahash" xmlns:w16se="http://schemas.microsoft.com/office/word/2015/wordml/symex">
             <w:pict>
               <v:shape w14:anchorId="54F304FE" id="Casella di testo 6" o:spid="_x0000_s1035" type="#_x0000_t202" style="position:absolute;margin-left:143.55pt;margin-top:26.6pt;width:30pt;height:23.25pt;z-index:251244544;visibility:visible;mso-wrap-style:square;mso-width-percent:0;mso-height-percent:0;mso-wrap-distance-left:9pt;mso-wrap-distance-top:0;mso-wrap-distance-right:9pt;mso-wrap-distance-bottom:0;mso-position-horizontal:absolute;mso-position-horizontal-relative:text;mso-position-vertical:absolute;mso-position-vertical-relative:text;mso-width-percent:0;mso-height-percent:0;mso-width-relative:margin;mso-height-relative:margin;v-text-anchor:top" o:gfxdata="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" filled="f" stroked="f">
                 <v:textbox>
@@ -2140,6 +2432,7 @@
       <w:r>
         <w:rPr>
           <w:noProof/>
+          <w:lang w:eastAsia="it-IT"/>
         </w:rPr>
         <mc:AlternateContent>
           <mc:Choice Requires="wps">
@@ -2209,7 +2502,7 @@
               </wp:anchor>
             </w:drawing>
           </mc:Choice>
-          <mc:Fallback>
+          <mc:Fallback xmlns:cx="http://schemas.microsoft.com/office/drawing/2014/chartex" xmlns:cx1="http://schemas.microsoft.com/office/drawing/2015/9/8/chartex" xmlns:cx2="http://schemas.microsoft.com/office/drawing/2015/10/21/chartex" xmlns:cx3="http://schemas.microsoft.com/office/drawing/2016/5/9/chartex" xmlns:cx4="http://schemas.microsoft.com/office/drawing/2016/5/10/chartex" xmlns:cx5="http://schemas.microsoft.com/office/drawing/2016/5/11/chartex" xmlns:cx6="http://schemas.microsoft.com/office/drawing/2016/5/12/chartex" xmlns:cx7="http://schemas.microsoft.com/office/drawing/2016/5/13/chartex" xmlns:cx8="http://schemas.microsoft.com/office/drawing/2016/5/14/chartex" xmlns:aink="http://schemas.microsoft.com/office/drawing/2016/ink" xmlns:am3d="http://schemas.microsoft.com/office/drawing/2017/model3d" xmlns:w16cex="http://schemas.microsoft.com/office/word/2018/wordml/cex" xmlns:w16cid="http://schemas.microsoft.com/office/word/2016/wordml/cid" xmlns:w16="http://schemas.microsoft.com/office/word/2018/wordml" xmlns:w16sdtdh="http://schemas.microsoft.com/office/word/2020/wordml/sdtdatahash" xmlns:w16se="http://schemas.microsoft.com/office/word/2015/wordml/symex">
             <w:pict>
               <v:rect w14:anchorId="01132ACF" id="Rettangolo 1" o:spid="_x0000_s1026" style="position:absolute;margin-left:10.8pt;margin-top:11.65pt;width:182.25pt;height:252pt;z-index:251167744;visibility:visible;mso-wrap-style:square;mso-width-percent:0;mso-wrap-distance-left:9pt;mso-wrap-distance-top:0;mso-wrap-distance-right:9pt;mso-wrap-distance-bottom:0;mso-position-horizontal:absolute;mso-position-horizontal-relative:text;mso-position-vertical:absolute;mso-position-vertical-relative:text;mso-width-percent:0;mso-width-relative:margin;v-text-anchor:middle" o:gfxdata="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" filled="f" strokecolor="black [3200]">
                 <v:stroke joinstyle="round"/>
@@ -2221,6 +2514,7 @@
       <w:r>
         <w:rPr>
           <w:noProof/>
+          <w:lang w:eastAsia="it-IT"/>
         </w:rPr>
         <mc:AlternateContent>
           <mc:Choice Requires="wps">
@@ -2306,7 +2600,7 @@
               </wp:anchor>
             </w:drawing>
           </mc:Choice>
-          <mc:Fallback>
+          <mc:Fallback xmlns:cx="http://schemas.microsoft.com/office/drawing/2014/chartex" xmlns:cx1="http://schemas.microsoft.com/office/drawing/2015/9/8/chartex" xmlns:cx2="http://schemas.microsoft.com/office/drawing/2015/10/21/chartex" xmlns:cx3="http://schemas.microsoft.com/office/drawing/2016/5/9/chartex" xmlns:cx4="http://schemas.microsoft.com/office/drawing/2016/5/10/chartex" xmlns:cx5="http://schemas.microsoft.com/office/drawing/2016/5/11/chartex" xmlns:cx6="http://schemas.microsoft.com/office/drawing/2016/5/12/chartex" xmlns:cx7="http://schemas.microsoft.com/office/drawing/2016/5/13/chartex" xmlns:cx8="http://schemas.microsoft.com/office/drawing/2016/5/14/chartex" xmlns:aink="http://schemas.microsoft.com/office/drawing/2016/ink" xmlns:am3d="http://schemas.microsoft.com/office/drawing/2017/model3d" xmlns:w16cex="http://schemas.microsoft.com/office/word/2018/wordml/cex" xmlns:w16cid="http://schemas.microsoft.com/office/word/2016/wordml/cid" xmlns:w16="http://schemas.microsoft.com/office/word/2018/wordml" xmlns:w16sdtdh="http://schemas.microsoft.com/office/word/2020/wordml/sdtdatahash" xmlns:w16se="http://schemas.microsoft.com/office/word/2015/wordml/symex">
             <w:pict>
               <v:shape w14:anchorId="2654721D" id="Casella di testo 4" o:spid="_x0000_s1036" type="#_x0000_t202" style="position:absolute;margin-left:8.55pt;margin-top:-8.6pt;width:28.5pt;height:22.5pt;z-index:251219968;visibility:visible;mso-wrap-style:square;mso-width-percent:0;mso-height-percent:0;mso-wrap-distance-left:9pt;mso-wrap-distance-top:0;mso-wrap-distance-right:9pt;mso-wrap-distance-bottom:0;mso-position-horizontal:absolute;mso-position-horizontal-relative:text;mso-position-vertical:absolute;mso-position-vertical-relative:text;mso-width-percent:0;mso-height-percent:0;mso-width-relative:margin;mso-height-relative:margin;v-text-anchor:top" o:gfxdata="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" filled="f" stroked="f">
                 <v:textbox>
@@ -2345,7 +2639,7 @@
 </file>
 
 <file path=word/styles.xml><?xml version="1.0" encoding="utf-8"?>
-<w:styles xmlns:mc="http://schemas.openxmlformats.org/markup-compatibility/2006" xmlns:r="http://schemas.openxmlformats.org/officeDocument/2006/relationships" xmlns:w="http://schemas.openxmlformats.org/wordprocessingml/2006/main" xmlns:w14="http://schemas.microsoft.com/office/word/2010/wordml" xmlns:w15="http://schemas.microsoft.com/office/word/2012/wordml" xmlns:w16cex="http://schemas.microsoft.com/office/word/2018/wordml/cex" xmlns:w16cid="http://schemas.microsoft.com/office/word/2016/wordml/cid" xmlns:w16="http://schemas.microsoft.com/office/word/2018/wordml" xmlns:w16sdtdh="http://schemas.microsoft.com/office/word/2020/wordml/sdtdatahash" xmlns:w16se="http://schemas.microsoft.com/office/word/2015/wordml/symex" mc:Ignorable="w14 w15 w16se w16cid w16 w16cex w16sdtdh">
+<w:styles xmlns:mc="http://schemas.openxmlformats.org/markup-compatibility/2006" xmlns:r="http://schemas.openxmlformats.org/officeDocument/2006/relationships" xmlns:w="http://schemas.openxmlformats.org/wordprocessingml/2006/main" xmlns:w14="http://schemas.microsoft.com/office/word/2010/wordml" xmlns:w15="http://schemas.microsoft.com/office/word/2012/wordml" mc:Ignorable="w14 w15">
   <w:docDefaults>
     <w:rPrDefault>
       <w:rPr>
@@ -2361,7 +2655,7 @@
       </w:pPr>
     </w:pPrDefault>
   </w:docDefaults>
-  <w:latentStyles w:defLockedState="0" w:defUIPriority="99" w:defSemiHidden="0" w:defUnhideWhenUsed="0" w:defQFormat="0" w:count="376">
+  <w:latentStyles w:defLockedState="0" w:defUIPriority="99" w:defSemiHidden="0" w:defUnhideWhenUsed="0" w:defQFormat="0" w:count="371">
     <w:lsdException w:name="Normal" w:uiPriority="0" w:qFormat="1"/>
     <w:lsdException w:name="heading 1" w:uiPriority="9" w:qFormat="1"/>
     <w:lsdException w:name="heading 2" w:semiHidden="1" w:uiPriority="9" w:unhideWhenUsed="1" w:qFormat="1"/>
@@ -2733,11 +3027,6 @@
     <w:lsdException w:name="List Table 5 Dark Accent 6" w:uiPriority="50"/>
     <w:lsdException w:name="List Table 6 Colorful Accent 6" w:uiPriority="51"/>
     <w:lsdException w:name="List Table 7 Colorful Accent 6" w:uiPriority="52"/>
-    <w:lsdException w:name="Mention" w:semiHidden="1" w:unhideWhenUsed="1"/>
-    <w:lsdException w:name="Smart Hyperlink" w:semiHidden="1" w:unhideWhenUsed="1"/>
-    <w:lsdException w:name="Hashtag" w:semiHidden="1" w:unhideWhenUsed="1"/>
-    <w:lsdException w:name="Unresolved Mention" w:semiHidden="1" w:unhideWhenUsed="1"/>
-    <w:lsdException w:name="Smart Link" w:semiHidden="1" w:unhideWhenUsed="1"/>
   </w:latentStyles>
   <w:style w:type="paragraph" w:default="1" w:styleId="Normale">
     <w:name w:val="Normal"/>
@@ -2770,6 +3059,36 @@
     <w:uiPriority w:val="99"/>
     <w:semiHidden/>
     <w:unhideWhenUsed/>
+  </w:style>
+  <w:style w:type="paragraph" w:styleId="Testofumetto">
+    <w:name w:val="Balloon Text"/>
+    <w:basedOn w:val="Normale"/>
+    <w:link w:val="TestofumettoCarattere"/>
+    <w:uiPriority w:val="99"/>
+    <w:semiHidden/>
+    <w:unhideWhenUsed/>
+    <w:rsid w:val="00C9133F"/>
+    <w:pPr>
+      <w:spacing w:after="0" w:line="240" w:lineRule="auto"/>
+    </w:pPr>
+    <w:rPr>
+      <w:rFonts w:ascii="Segoe UI" w:hAnsi="Segoe UI" w:cs="Segoe UI"/>
+      <w:sz w:val="18"/>
+      <w:szCs w:val="18"/>
+    </w:rPr>
+  </w:style>
+  <w:style w:type="character" w:customStyle="1" w:styleId="TestofumettoCarattere">
+    <w:name w:val="Testo fumetto Carattere"/>
+    <w:basedOn w:val="Carpredefinitoparagrafo"/>
+    <w:link w:val="Testofumetto"/>
+    <w:uiPriority w:val="99"/>
+    <w:semiHidden/>
+    <w:rsid w:val="00C9133F"/>
+    <w:rPr>
+      <w:rFonts w:ascii="Segoe UI" w:hAnsi="Segoe UI" w:cs="Segoe UI"/>
+      <w:sz w:val="18"/>
+      <w:szCs w:val="18"/>
+    </w:rPr>
   </w:style>
 </w:styles>
 </file>
@@ -3074,7 +3393,7 @@
 </file>
 
 <file path=customXml/itemProps1.xml><?xml version="1.0" encoding="utf-8"?>
-<ds:datastoreItem xmlns:ds="http://schemas.openxmlformats.org/officeDocument/2006/customXml" ds:itemID="{92DA9369-C413-4716-AF55-BF74F155D08E}">
+<ds:datastoreItem xmlns:ds="http://schemas.openxmlformats.org/officeDocument/2006/customXml" ds:itemID="{AB55A62D-A4BF-4856-ADD4-DBEF0EFB740A}">
   <ds:schemaRefs>
     <ds:schemaRef ds:uri="http://schemas.openxmlformats.org/officeDocument/2006/bibliography"/>
   </ds:schemaRefs>

</xml_diff>